<commit_message>
Final edits to ms and supplemental
</commit_message>
<xml_diff>
--- a/draft/bglb_submission_package/manuscript.docx
+++ b/draft/bglb_submission_package/manuscript.docx
@@ -47,15 +47,23 @@
         <w:rPr>
           <w:rFonts w:hint="eastAsia"/>
         </w:rPr>
-        <w:t xml:space="preserve"> Carlin</w:t>
-      </w:r>
+        <w:t xml:space="preserve"> </w:t>
+      </w:r>
+      <w:proofErr w:type="spellStart"/>
       <w:r>
         <w:rPr>
           <w:rFonts w:hint="eastAsia"/>
+        </w:rPr>
+        <w:t>Carlin</w:t>
+      </w:r>
+      <w:r>
+        <w:rPr>
+          <w:rFonts w:hint="eastAsia"/>
           <w:vertAlign w:val="superscript"/>
         </w:rPr>
         <w:t>1</w:t>
       </w:r>
+      <w:proofErr w:type="spellEnd"/>
       <w:r>
         <w:rPr>
           <w:rFonts w:hint="eastAsia"/>
@@ -78,7 +86,14 @@
         <w:rPr>
           <w:rFonts w:hint="eastAsia"/>
         </w:rPr>
-        <w:t xml:space="preserve"> Caster</w:t>
+        <w:t xml:space="preserve"> </w:t>
+      </w:r>
+      <w:proofErr w:type="spellStart"/>
+      <w:r>
+        <w:rPr>
+          <w:rFonts w:hint="eastAsia"/>
+        </w:rPr>
+        <w:t>Caster</w:t>
       </w:r>
       <w:r>
         <w:rPr>
@@ -86,19 +101,32 @@
         </w:rPr>
         <w:t>2</w:t>
       </w:r>
+      <w:proofErr w:type="spellEnd"/>
       <w:r>
         <w:rPr>
           <w:rFonts w:hint="eastAsia"/>
         </w:rPr>
-        <w:t>*, X</w:t>
-      </w:r>
-      <w:r>
-        <w:t xml:space="preserve">iaokang </w:t>
-      </w:r>
+        <w:t xml:space="preserve">*, </w:t>
+      </w:r>
+      <w:proofErr w:type="spellStart"/>
       <w:r>
         <w:rPr>
           <w:rFonts w:hint="eastAsia"/>
         </w:rPr>
+        <w:t>X</w:t>
+      </w:r>
+      <w:r>
+        <w:t>iaokang</w:t>
+      </w:r>
+      <w:proofErr w:type="spellEnd"/>
+      <w:r>
+        <w:t xml:space="preserve"> </w:t>
+      </w:r>
+      <w:proofErr w:type="spellStart"/>
+      <w:r>
+        <w:rPr>
+          <w:rFonts w:hint="eastAsia"/>
+        </w:rPr>
         <w:t>Wang</w:t>
       </w:r>
       <w:r>
@@ -108,6 +136,7 @@
         </w:rPr>
         <w:t>3</w:t>
       </w:r>
+      <w:proofErr w:type="spellEnd"/>
       <w:r>
         <w:rPr>
           <w:rFonts w:hint="eastAsia"/>
@@ -130,7 +159,14 @@
         <w:rPr>
           <w:rFonts w:hint="eastAsia"/>
         </w:rPr>
-        <w:t xml:space="preserve"> Betzenderfer</w:t>
+        <w:t xml:space="preserve"> </w:t>
+      </w:r>
+      <w:proofErr w:type="spellStart"/>
+      <w:r>
+        <w:rPr>
+          <w:rFonts w:hint="eastAsia"/>
+        </w:rPr>
+        <w:t>Betzenderfer</w:t>
       </w:r>
       <w:r>
         <w:rPr>
@@ -138,6 +174,7 @@
         </w:rPr>
         <w:t>2</w:t>
       </w:r>
+      <w:proofErr w:type="spellEnd"/>
       <w:r>
         <w:rPr>
           <w:rFonts w:hint="eastAsia"/>
@@ -160,7 +197,14 @@
         <w:rPr>
           <w:rFonts w:hint="eastAsia"/>
         </w:rPr>
-        <w:t xml:space="preserve"> Chen</w:t>
+        <w:t xml:space="preserve"> </w:t>
+      </w:r>
+      <w:proofErr w:type="spellStart"/>
+      <w:r>
+        <w:rPr>
+          <w:rFonts w:hint="eastAsia"/>
+        </w:rPr>
+        <w:t>Chen</w:t>
       </w:r>
       <w:r>
         <w:rPr>
@@ -168,19 +212,31 @@
         </w:rPr>
         <w:t>2</w:t>
       </w:r>
+      <w:proofErr w:type="spellEnd"/>
       <w:r>
         <w:rPr>
           <w:rFonts w:hint="eastAsia"/>
         </w:rPr>
-        <w:t>, V</w:t>
-      </w:r>
-      <w:r>
-        <w:t xml:space="preserve">easna </w:t>
-      </w:r>
+        <w:t xml:space="preserve">, </w:t>
+      </w:r>
+      <w:proofErr w:type="spellStart"/>
       <w:r>
         <w:rPr>
           <w:rFonts w:hint="eastAsia"/>
         </w:rPr>
+        <w:t>V</w:t>
+      </w:r>
+      <w:r>
+        <w:t>easna</w:t>
+      </w:r>
+      <w:proofErr w:type="spellEnd"/>
+      <w:r>
+        <w:t xml:space="preserve"> </w:t>
+      </w:r>
+      <w:r>
+        <w:rPr>
+          <w:rFonts w:hint="eastAsia"/>
+        </w:rPr>
         <w:t>M</w:t>
       </w:r>
       <w:r>
@@ -190,7 +246,14 @@
         <w:rPr>
           <w:rFonts w:hint="eastAsia"/>
         </w:rPr>
-        <w:t xml:space="preserve"> Duong</w:t>
+        <w:t xml:space="preserve"> </w:t>
+      </w:r>
+      <w:proofErr w:type="spellStart"/>
+      <w:r>
+        <w:rPr>
+          <w:rFonts w:hint="eastAsia"/>
+        </w:rPr>
+        <w:t>Duong</w:t>
       </w:r>
       <w:r>
         <w:rPr>
@@ -198,6 +261,7 @@
         </w:rPr>
         <w:t>2</w:t>
       </w:r>
+      <w:proofErr w:type="spellEnd"/>
       <w:r>
         <w:rPr>
           <w:rFonts w:hint="eastAsia"/>
@@ -220,7 +284,14 @@
         <w:rPr>
           <w:rFonts w:hint="eastAsia"/>
         </w:rPr>
-        <w:t xml:space="preserve"> Ryklansky</w:t>
+        <w:t xml:space="preserve"> </w:t>
+      </w:r>
+      <w:proofErr w:type="spellStart"/>
+      <w:r>
+        <w:rPr>
+          <w:rFonts w:hint="eastAsia"/>
+        </w:rPr>
+        <w:t>Ryklansky</w:t>
       </w:r>
       <w:r>
         <w:rPr>
@@ -228,6 +299,7 @@
         </w:rPr>
         <w:t>2</w:t>
       </w:r>
+      <w:proofErr w:type="spellEnd"/>
       <w:r>
         <w:rPr>
           <w:rFonts w:hint="eastAsia"/>
@@ -241,7 +313,14 @@
         <w:rPr>
           <w:rFonts w:hint="eastAsia"/>
         </w:rPr>
-        <w:t xml:space="preserve"> Alpekin</w:t>
+        <w:t xml:space="preserve"> </w:t>
+      </w:r>
+      <w:proofErr w:type="spellStart"/>
+      <w:r>
+        <w:rPr>
+          <w:rFonts w:hint="eastAsia"/>
+        </w:rPr>
+        <w:t>Alpekin</w:t>
       </w:r>
       <w:r>
         <w:rPr>
@@ -249,6 +328,7 @@
         </w:rPr>
         <w:t>2</w:t>
       </w:r>
+      <w:proofErr w:type="spellEnd"/>
       <w:r>
         <w:rPr>
           <w:rFonts w:hint="eastAsia"/>
@@ -262,7 +342,14 @@
         <w:rPr>
           <w:rFonts w:hint="eastAsia"/>
         </w:rPr>
-        <w:t xml:space="preserve"> Beaumont</w:t>
+        <w:t xml:space="preserve"> </w:t>
+      </w:r>
+      <w:proofErr w:type="spellStart"/>
+      <w:r>
+        <w:rPr>
+          <w:rFonts w:hint="eastAsia"/>
+        </w:rPr>
+        <w:t>Beaumont</w:t>
       </w:r>
       <w:r>
         <w:rPr>
@@ -270,20 +357,36 @@
         </w:rPr>
         <w:t>2</w:t>
       </w:r>
+      <w:proofErr w:type="spellEnd"/>
       <w:r>
         <w:rPr>
           <w:rFonts w:hint="eastAsia"/>
         </w:rPr>
-        <w:t>, H</w:t>
+        <w:t xml:space="preserve">, </w:t>
+      </w:r>
+      <w:proofErr w:type="spellStart"/>
+      <w:r>
+        <w:rPr>
+          <w:rFonts w:hint="eastAsia"/>
+        </w:rPr>
+        <w:t>H</w:t>
       </w:r>
       <w:r>
         <w:t>arhul</w:t>
       </w:r>
+      <w:proofErr w:type="spellEnd"/>
       <w:r>
         <w:rPr>
           <w:rFonts w:hint="eastAsia"/>
         </w:rPr>
-        <w:t xml:space="preserve"> Kapoor</w:t>
+        <w:t xml:space="preserve"> </w:t>
+      </w:r>
+      <w:proofErr w:type="spellStart"/>
+      <w:r>
+        <w:rPr>
+          <w:rFonts w:hint="eastAsia"/>
+        </w:rPr>
+        <w:t>Kapoor</w:t>
       </w:r>
       <w:r>
         <w:rPr>
@@ -291,6 +394,7 @@
         </w:rPr>
         <w:t>2</w:t>
       </w:r>
+      <w:proofErr w:type="spellEnd"/>
       <w:r>
         <w:rPr>
           <w:rFonts w:hint="eastAsia"/>
@@ -304,7 +408,14 @@
         <w:rPr>
           <w:rFonts w:hint="eastAsia"/>
         </w:rPr>
-        <w:t xml:space="preserve"> Kim</w:t>
+        <w:t xml:space="preserve"> </w:t>
+      </w:r>
+      <w:proofErr w:type="spellStart"/>
+      <w:r>
+        <w:rPr>
+          <w:rFonts w:hint="eastAsia"/>
+        </w:rPr>
+        <w:t>Kim</w:t>
       </w:r>
       <w:r>
         <w:rPr>
@@ -312,20 +423,36 @@
         </w:rPr>
         <w:t>2</w:t>
       </w:r>
+      <w:proofErr w:type="spellEnd"/>
       <w:r>
         <w:rPr>
           <w:rFonts w:hint="eastAsia"/>
         </w:rPr>
-        <w:t>, H</w:t>
+        <w:t xml:space="preserve">, </w:t>
+      </w:r>
+      <w:proofErr w:type="spellStart"/>
+      <w:r>
+        <w:rPr>
+          <w:rFonts w:hint="eastAsia"/>
+        </w:rPr>
+        <w:t>H</w:t>
       </w:r>
       <w:r>
         <w:t>osna</w:t>
       </w:r>
+      <w:proofErr w:type="spellEnd"/>
       <w:r>
         <w:rPr>
           <w:rFonts w:hint="eastAsia"/>
         </w:rPr>
-        <w:t xml:space="preserve"> Mohabbot</w:t>
+        <w:t xml:space="preserve"> </w:t>
+      </w:r>
+      <w:proofErr w:type="spellStart"/>
+      <w:r>
+        <w:rPr>
+          <w:rFonts w:hint="eastAsia"/>
+        </w:rPr>
+        <w:t>Mohabbot</w:t>
       </w:r>
       <w:r>
         <w:rPr>
@@ -333,20 +460,36 @@
         </w:rPr>
         <w:t>2</w:t>
       </w:r>
+      <w:proofErr w:type="spellEnd"/>
       <w:r>
         <w:rPr>
           <w:rFonts w:hint="eastAsia"/>
         </w:rPr>
-        <w:t>, B</w:t>
+        <w:t xml:space="preserve">, </w:t>
+      </w:r>
+      <w:proofErr w:type="spellStart"/>
+      <w:r>
+        <w:rPr>
+          <w:rFonts w:hint="eastAsia"/>
+        </w:rPr>
+        <w:t>B</w:t>
       </w:r>
       <w:r>
         <w:t>oyu</w:t>
       </w:r>
+      <w:proofErr w:type="spellEnd"/>
       <w:r>
         <w:rPr>
           <w:rFonts w:hint="eastAsia"/>
         </w:rPr>
-        <w:t xml:space="preserve"> Pang</w:t>
+        <w:t xml:space="preserve"> </w:t>
+      </w:r>
+      <w:proofErr w:type="spellStart"/>
+      <w:r>
+        <w:rPr>
+          <w:rFonts w:hint="eastAsia"/>
+        </w:rPr>
+        <w:t>Pang</w:t>
       </w:r>
       <w:r>
         <w:rPr>
@@ -354,6 +497,7 @@
         </w:rPr>
         <w:t>2</w:t>
       </w:r>
+      <w:proofErr w:type="spellEnd"/>
       <w:r>
         <w:rPr>
           <w:rFonts w:hint="eastAsia"/>
@@ -367,7 +511,14 @@
         <w:rPr>
           <w:rFonts w:hint="eastAsia"/>
         </w:rPr>
-        <w:t xml:space="preserve"> Teel</w:t>
+        <w:t xml:space="preserve"> </w:t>
+      </w:r>
+      <w:proofErr w:type="spellStart"/>
+      <w:r>
+        <w:rPr>
+          <w:rFonts w:hint="eastAsia"/>
+        </w:rPr>
+        <w:t>Teel</w:t>
       </w:r>
       <w:r>
         <w:rPr>
@@ -375,6 +526,7 @@
         </w:rPr>
         <w:t>2</w:t>
       </w:r>
+      <w:proofErr w:type="spellEnd"/>
       <w:r>
         <w:rPr>
           <w:rFonts w:hint="eastAsia"/>
@@ -388,7 +540,14 @@
         <w:rPr>
           <w:rFonts w:hint="eastAsia"/>
         </w:rPr>
-        <w:t xml:space="preserve"> Whithaus</w:t>
+        <w:t xml:space="preserve"> </w:t>
+      </w:r>
+      <w:proofErr w:type="spellStart"/>
+      <w:r>
+        <w:rPr>
+          <w:rFonts w:hint="eastAsia"/>
+        </w:rPr>
+        <w:t>Whithaus</w:t>
       </w:r>
       <w:r>
         <w:rPr>
@@ -396,20 +555,36 @@
         </w:rPr>
         <w:t>2</w:t>
       </w:r>
+      <w:proofErr w:type="spellEnd"/>
       <w:r>
         <w:rPr>
           <w:rFonts w:hint="eastAsia"/>
         </w:rPr>
-        <w:t>, I</w:t>
+        <w:t xml:space="preserve">, </w:t>
+      </w:r>
+      <w:proofErr w:type="spellStart"/>
+      <w:r>
+        <w:rPr>
+          <w:rFonts w:hint="eastAsia"/>
+        </w:rPr>
+        <w:t>I</w:t>
       </w:r>
       <w:r>
         <w:t>lias</w:t>
       </w:r>
+      <w:proofErr w:type="spellEnd"/>
       <w:r>
         <w:rPr>
           <w:rFonts w:hint="eastAsia"/>
         </w:rPr>
-        <w:t xml:space="preserve"> Tagkopoulos</w:t>
+        <w:t xml:space="preserve"> </w:t>
+      </w:r>
+      <w:proofErr w:type="spellStart"/>
+      <w:r>
+        <w:rPr>
+          <w:rFonts w:hint="eastAsia"/>
+        </w:rPr>
+        <w:t>Tagkopoulos</w:t>
       </w:r>
       <w:r>
         <w:rPr>
@@ -417,6 +592,7 @@
         </w:rPr>
         <w:t>2,6</w:t>
       </w:r>
+      <w:proofErr w:type="spellEnd"/>
       <w:r>
         <w:rPr>
           <w:rFonts w:hint="eastAsia"/>
@@ -445,7 +621,14 @@
         <w:rPr>
           <w:rFonts w:hint="eastAsia"/>
         </w:rPr>
-        <w:t xml:space="preserve"> Siegel</w:t>
+        <w:t xml:space="preserve"> </w:t>
+      </w:r>
+      <w:proofErr w:type="spellStart"/>
+      <w:r>
+        <w:rPr>
+          <w:rFonts w:hint="eastAsia"/>
+        </w:rPr>
+        <w:t>Siegel</w:t>
       </w:r>
       <w:r>
         <w:rPr>
@@ -453,6 +636,7 @@
         </w:rPr>
         <w:t>2,3,4</w:t>
       </w:r>
+      <w:proofErr w:type="spellEnd"/>
     </w:p>
     <w:p>
       <w:pPr>
@@ -569,7 +753,16 @@
         <w:t xml:space="preserve"> </w:t>
       </w:r>
       <w:r>
-        <w:t xml:space="preserve">Force-field based methods have now been utilized to engineer both enzyme specificity and activity, however successful hit rates are often under ten percent.  One potential reason for this is that </w:t>
+        <w:t xml:space="preserve">Force-field based methods have now been </w:t>
+      </w:r>
+      <w:r>
+        <w:t>used</w:t>
+      </w:r>
+      <w:r>
+        <w:t xml:space="preserve"> </w:t>
+      </w:r>
+      <w:r>
+        <w:t xml:space="preserve">to engineer both enzyme specificity and activity, however successful hit rates are often under ten percent.  One potential reason for this is that </w:t>
       </w:r>
       <w:r>
         <w:t>current force-field based approaches are frequently trained using indirect measures of function rather than direct correlation to experimentally-determined functional effects</w:t>
@@ -584,6 +777,7 @@
         <w:lastRenderedPageBreak/>
         <w:t xml:space="preserve">is due to the lack of datasets for which a large panel of enzyme variants has been produced, purified, and kinetically characterized. Here we report the </w:t>
       </w:r>
+      <w:proofErr w:type="spellStart"/>
       <w:r>
         <w:rPr>
           <w:i/>
@@ -596,6 +790,7 @@
         </w:rPr>
         <w:t>cat</w:t>
       </w:r>
+      <w:proofErr w:type="spellEnd"/>
       <w:r>
         <w:t xml:space="preserve"> and </w:t>
       </w:r>
@@ -642,7 +837,11 @@
         <w:spacing w:line="480" w:lineRule="auto"/>
       </w:pPr>
       <w:r>
-        <w:t>The ability to rationally reengineer enzyme function using computational approaches has the potential to enable rapid development of highly efficient and specific catalysts tailored for needs beyond those selected for during natural evolution.</w:t>
+        <w:t xml:space="preserve">The ability to rationally reengineer enzyme function using computational approaches has the potential to enable rapid development of highly efficient and specific catalysts tailored for needs beyond those selected for during natural </w:t>
+      </w:r>
+      <w:proofErr w:type="spellStart"/>
+      <w:r>
+        <w:t>evolution.</w:t>
       </w:r>
       <w:r>
         <w:fldChar w:fldCharType="begin"/>
@@ -660,6 +859,7 @@
         </w:rPr>
         <w:t>1</w:t>
       </w:r>
+      <w:proofErr w:type="spellEnd"/>
       <w:r>
         <w:fldChar w:fldCharType="end"/>
       </w:r>
@@ -670,10 +870,22 @@
         <w:rPr>
           <w:i/>
         </w:rPr>
-        <w:t>in silico</w:t>
-      </w:r>
-      <w:r>
-        <w:t xml:space="preserve"> prior to experimental characterization. Using the Rosetta Molecular Modeling Suite, reengineering of both specificity and chemistry has been accomplished.</w:t>
+        <w:t xml:space="preserve">in </w:t>
+      </w:r>
+      <w:proofErr w:type="spellStart"/>
+      <w:r>
+        <w:rPr>
+          <w:i/>
+        </w:rPr>
+        <w:t>silico</w:t>
+      </w:r>
+      <w:proofErr w:type="spellEnd"/>
+      <w:r>
+        <w:t xml:space="preserve"> prior to experimental characterization. Using the Rosetta Molecular Modeling Suite, reengineering of both specificity and chemistry has been </w:t>
+      </w:r>
+      <w:proofErr w:type="spellStart"/>
+      <w:r>
+        <w:t>accomplished.</w:t>
       </w:r>
       <w:r>
         <w:fldChar w:fldCharType="begin"/>
@@ -836,6 +1048,7 @@
         </w:rPr>
         <w:t>6</w:t>
       </w:r>
+      <w:proofErr w:type="spellEnd"/>
       <w:r>
         <w:rPr>
           <w:vertAlign w:val="superscript"/>
@@ -849,7 +1062,11 @@
         <w:t xml:space="preserve">l effect. </w:t>
       </w:r>
       <w:r>
-        <w:t>Furthermore, there have been no reports evaluating the predictive power of the Rosetta Molecular Modeling Suite on the functional effects of enzyme mutations. Therefore efforts to both evaluate and improve the predictive power of this computationally inexpensive and widely accessible algorithm is of the utmost importance.</w:t>
+        <w:t xml:space="preserve">Furthermore, there have been no reports evaluating the predictive power of the Rosetta Molecular Modeling Suite on the functional effects of enzyme mutations. Therefore efforts to both evaluate and improve the predictive </w:t>
+      </w:r>
+      <w:r>
+        <w:lastRenderedPageBreak/>
+        <w:t>power of this computationally inexpensive and widely accessible algorithm is of the utmost importance.</w:t>
       </w:r>
       <w:r>
         <w:t xml:space="preserve"> </w:t>
@@ -878,10 +1095,22 @@
         <w:t xml:space="preserve"> </w:t>
       </w:r>
       <w:r>
-        <w:t>A closely related example is the ProTherm database which has over twenty thousands of measured effects o</w:t>
-      </w:r>
-      <w:r>
-        <w:t>f mutations on thermostability</w:t>
+        <w:t xml:space="preserve">A closely related example is the </w:t>
+      </w:r>
+      <w:proofErr w:type="spellStart"/>
+      <w:r>
+        <w:t>ProTherm</w:t>
+      </w:r>
+      <w:proofErr w:type="spellEnd"/>
+      <w:r>
+        <w:t xml:space="preserve"> database which has over twenty thousands of measured effects o</w:t>
+      </w:r>
+      <w:r>
+        <w:t xml:space="preserve">f mutations on </w:t>
+      </w:r>
+      <w:proofErr w:type="spellStart"/>
+      <w:r>
+        <w:t>thermostability</w:t>
       </w:r>
       <w:r>
         <w:t>.</w:t>
@@ -902,6 +1131,7 @@
         </w:rPr>
         <w:t>7</w:t>
       </w:r>
+      <w:proofErr w:type="spellEnd"/>
       <w:r>
         <w:fldChar w:fldCharType="end"/>
       </w:r>
@@ -909,7 +1139,11 @@
         <w:t xml:space="preserve"> This database is the gold standard used for the development of numerous algorithms for predicting effects of mutat</w:t>
       </w:r>
       <w:r>
-        <w:t>ions on thermostability</w:t>
+        <w:t xml:space="preserve">ions on </w:t>
+      </w:r>
+      <w:proofErr w:type="spellStart"/>
+      <w:r>
+        <w:t>thermostability</w:t>
       </w:r>
       <w:r>
         <w:t>.</w:t>
@@ -1017,6 +1251,7 @@
         </w:rPr>
         <w:t>9</w:t>
       </w:r>
+      <w:proofErr w:type="spellEnd"/>
       <w:r>
         <w:rPr>
           <w:vertAlign w:val="superscript"/>
@@ -1046,6 +1281,7 @@
       <w:r>
         <w:t xml:space="preserve"> </w:t>
       </w:r>
+      <w:proofErr w:type="spellStart"/>
       <w:r>
         <w:rPr>
           <w:i/>
@@ -1058,6 +1294,7 @@
         </w:rPr>
         <w:t>cat</w:t>
       </w:r>
+      <w:proofErr w:type="spellEnd"/>
       <w:r>
         <w:t xml:space="preserve"> and K</w:t>
       </w:r>
@@ -1074,7 +1311,15 @@
         <w:t>: ß</w:t>
       </w:r>
       <w:r>
-        <w:t xml:space="preserve">-glucosidase B </w:t>
+        <w:t>-</w:t>
+      </w:r>
+      <w:proofErr w:type="spellStart"/>
+      <w:r>
+        <w:t>glucosidase</w:t>
+      </w:r>
+      <w:proofErr w:type="spellEnd"/>
+      <w:r>
+        <w:t xml:space="preserve"> B </w:t>
       </w:r>
       <w:r>
         <w:t xml:space="preserve">(BglB) </w:t>
@@ -1082,17 +1327,45 @@
       <w:r>
         <w:t xml:space="preserve">from </w:t>
       </w:r>
+      <w:proofErr w:type="spellStart"/>
       <w:r>
         <w:rPr>
           <w:i/>
         </w:rPr>
-        <w:t>Paenibacillus polymyxa</w:t>
-      </w:r>
+        <w:t>Paenibacillus</w:t>
+      </w:r>
+      <w:proofErr w:type="spellEnd"/>
+      <w:r>
+        <w:rPr>
+          <w:i/>
+        </w:rPr>
+        <w:t xml:space="preserve"> </w:t>
+      </w:r>
+      <w:proofErr w:type="spellStart"/>
+      <w:r>
+        <w:rPr>
+          <w:i/>
+        </w:rPr>
+        <w:t>polymyxa</w:t>
+      </w:r>
+      <w:proofErr w:type="spellEnd"/>
       <w:r>
         <w:t>. The family 1 glycoside hydrolases have been the subject of numerous structural and kinetic studies due to their importance as the penultimate step in cellular</w:t>
       </w:r>
       <w:r>
-        <w:t xml:space="preserve"> ligno-cellulose utilization.</w:t>
+        <w:t xml:space="preserve"> </w:t>
+      </w:r>
+      <w:proofErr w:type="spellStart"/>
+      <w:r>
+        <w:t>ligno</w:t>
+      </w:r>
+      <w:proofErr w:type="spellEnd"/>
+      <w:r>
+        <w:t xml:space="preserve">-cellulose </w:t>
+      </w:r>
+      <w:proofErr w:type="spellStart"/>
+      <w:r>
+        <w:t>utilization.</w:t>
       </w:r>
       <w:r>
         <w:fldChar w:fldCharType="begin"/>
@@ -1110,6 +1383,7 @@
         </w:rPr>
         <w:t>10</w:t>
       </w:r>
+      <w:proofErr w:type="spellEnd"/>
       <w:r>
         <w:fldChar w:fldCharType="end"/>
       </w:r>
@@ -1120,16 +1394,73 @@
         <w:t xml:space="preserve">it </w:t>
       </w:r>
       <w:r>
-        <w:t xml:space="preserve">follows a classical Koshland double-displacement mechanism in which E353 performs a </w:t>
-      </w:r>
+        <w:t xml:space="preserve">follows a classical </w:t>
+      </w:r>
+      <w:proofErr w:type="spellStart"/>
+      <w:r>
+        <w:t>Koshland</w:t>
+      </w:r>
+      <w:proofErr w:type="spellEnd"/>
+      <w:r>
+        <w:t xml:space="preserve"> double-displacement mechanism in which </w:t>
+      </w:r>
+      <w:proofErr w:type="spellStart"/>
+      <w:r>
+        <w:t>E353</w:t>
+      </w:r>
+      <w:proofErr w:type="spellEnd"/>
+      <w:r>
+        <w:t xml:space="preserve"> performs a </w:t>
+      </w:r>
+      <w:proofErr w:type="spellStart"/>
       <w:r>
         <w:t>nucleo</w:t>
       </w:r>
       <w:r>
-        <w:t>philic attack on the anomeric carbon of the substrate’s glucose moiety. The leaving group is protonated by E164. A third active site residue, Y295, orients E353 for catalysis</w:t>
-      </w:r>
-      <w:r>
-        <w:t xml:space="preserve"> with a hydrogen bond.</w:t>
+        <w:t>philic</w:t>
+      </w:r>
+      <w:proofErr w:type="spellEnd"/>
+      <w:r>
+        <w:t xml:space="preserve"> attack on the </w:t>
+      </w:r>
+      <w:proofErr w:type="spellStart"/>
+      <w:r>
+        <w:t>anomeric</w:t>
+      </w:r>
+      <w:proofErr w:type="spellEnd"/>
+      <w:r>
+        <w:t xml:space="preserve"> carbon of the substrate’s glucose moiety. The leaving group is protonated by </w:t>
+      </w:r>
+      <w:proofErr w:type="spellStart"/>
+      <w:r>
+        <w:t>E164</w:t>
+      </w:r>
+      <w:proofErr w:type="spellEnd"/>
+      <w:r>
+        <w:t xml:space="preserve">. A third active site residue, </w:t>
+      </w:r>
+      <w:proofErr w:type="spellStart"/>
+      <w:r>
+        <w:t>Y295</w:t>
+      </w:r>
+      <w:proofErr w:type="spellEnd"/>
+      <w:r>
+        <w:t xml:space="preserve">, orients </w:t>
+      </w:r>
+      <w:proofErr w:type="spellStart"/>
+      <w:r>
+        <w:t>E353</w:t>
+      </w:r>
+      <w:proofErr w:type="spellEnd"/>
+      <w:r>
+        <w:t xml:space="preserve"> for catalysis</w:t>
+      </w:r>
+      <w:r>
+        <w:t xml:space="preserve"> with a hydrogen </w:t>
+      </w:r>
+      <w:proofErr w:type="spellStart"/>
+      <w:r>
+        <w:t>bond.</w:t>
       </w:r>
       <w:r>
         <w:fldChar w:fldCharType="begin"/>
@@ -1147,6 +1478,7 @@
         </w:rPr>
         <w:t>10</w:t>
       </w:r>
+      <w:proofErr w:type="spellEnd"/>
       <w:r>
         <w:fldChar w:fldCharType="end"/>
       </w:r>
@@ -1179,6 +1511,7 @@
       <w:r>
         <w:t xml:space="preserve">kinetic constants </w:t>
       </w:r>
+      <w:proofErr w:type="spellStart"/>
       <w:r>
         <w:rPr>
           <w:i/>
@@ -1191,6 +1524,7 @@
         </w:rPr>
         <w:t>cat</w:t>
       </w:r>
+      <w:proofErr w:type="spellEnd"/>
       <w:r>
         <w:t xml:space="preserve">, </w:t>
       </w:r>
@@ -1225,7 +1559,23 @@
         <w:t>p</w:t>
       </w:r>
       <w:r>
-        <w:t xml:space="preserve">-nitrophenyl-ß-D-glucoside (pNPG). The production of this dataset revealed several mutations to non-catalytic residues (i.e. those not directly involved in the proposed reaction chemistry) that are as important to the enzyme-catalyzed reaction as catalytic residues. In addition, we demonstrate the </w:t>
+        <w:t>-</w:t>
+      </w:r>
+      <w:proofErr w:type="spellStart"/>
+      <w:r>
+        <w:t>nitrophenyl</w:t>
+      </w:r>
+      <w:proofErr w:type="spellEnd"/>
+      <w:r>
+        <w:t>-ß-D-</w:t>
+      </w:r>
+      <w:proofErr w:type="spellStart"/>
+      <w:r>
+        <w:t>glucoside</w:t>
+      </w:r>
+      <w:proofErr w:type="spellEnd"/>
+      <w:r>
+        <w:t xml:space="preserve"> (pNPG). The production of this dataset revealed several mutations to non-catalytic residues (i.e. those not directly involved in the proposed reaction chemistry) that are as important to the enzyme-catalyzed reaction as catalytic residues. In addition, we demonstrate the </w:t>
       </w:r>
       <w:r>
         <w:t xml:space="preserve">ability to use </w:t>
@@ -1242,6 +1592,7 @@
       <w:r>
         <w:t xml:space="preserve">of </w:t>
       </w:r>
+      <w:proofErr w:type="spellStart"/>
       <w:r>
         <w:rPr>
           <w:i/>
@@ -1254,6 +1605,7 @@
         </w:rPr>
         <w:t>cat</w:t>
       </w:r>
+      <w:proofErr w:type="spellEnd"/>
       <w:r>
         <w:t xml:space="preserve">, </w:t>
       </w:r>
@@ -1269,6 +1621,7 @@
       <w:r>
         <w:t xml:space="preserve">, and </w:t>
       </w:r>
+      <w:proofErr w:type="spellStart"/>
       <w:r>
         <w:rPr>
           <w:i/>
@@ -1281,6 +1634,7 @@
         </w:rPr>
         <w:t>cat</w:t>
       </w:r>
+      <w:proofErr w:type="spellEnd"/>
       <w:r>
         <w:t>/</w:t>
       </w:r>
@@ -1338,7 +1692,51 @@
         <w:spacing w:line="480" w:lineRule="auto"/>
       </w:pPr>
       <w:r>
-        <w:t>The crystal structure (PDB 2JIE) of recombinant BglB with the substrate analog 2-deoxy-2-fluoro-alpha-D-glucopyranose bound was used to identify the substrate binding pocket and the catalytic residues. To generate a molecular model approximating the first proposed transition state for the hydrolysis of pNPG, an S</w:t>
+        <w:t>The crystal structure (</w:t>
+      </w:r>
+      <w:proofErr w:type="spellStart"/>
+      <w:r>
+        <w:t>PDB</w:t>
+      </w:r>
+      <w:proofErr w:type="spellEnd"/>
+      <w:r>
+        <w:t xml:space="preserve"> </w:t>
+      </w:r>
+      <w:proofErr w:type="spellStart"/>
+      <w:r>
+        <w:t>2JIE</w:t>
+      </w:r>
+      <w:proofErr w:type="spellEnd"/>
+      <w:r>
+        <w:t>) of recombinant BglB with the substrate analog 2-</w:t>
+      </w:r>
+      <w:proofErr w:type="spellStart"/>
+      <w:r>
+        <w:t>deoxy</w:t>
+      </w:r>
+      <w:proofErr w:type="spellEnd"/>
+      <w:r>
+        <w:t>-2-</w:t>
+      </w:r>
+      <w:proofErr w:type="spellStart"/>
+      <w:r>
+        <w:t>fluoro</w:t>
+      </w:r>
+      <w:proofErr w:type="spellEnd"/>
+      <w:r>
+        <w:t>-alpha-D-</w:t>
+      </w:r>
+      <w:proofErr w:type="spellStart"/>
+      <w:r>
+        <w:t>glucopyranose</w:t>
+      </w:r>
+      <w:proofErr w:type="spellEnd"/>
+      <w:r>
+        <w:t xml:space="preserve"> bound was used to identify the substrate binding pocket and the catalytic residues. To generate a molecular model approximating the first proposed transition state for the hydrolysis of pNPG, an </w:t>
+      </w:r>
+      <w:proofErr w:type="spellStart"/>
+      <w:r>
+        <w:t>S</w:t>
       </w:r>
       <w:r>
         <w:rPr>
@@ -1347,7 +1745,79 @@
         <w:t>N</w:t>
       </w:r>
       <w:r>
-        <w:t>2-like transition state was built and minimized in Spartan based on a 3D conformer of PubChem CID 92930. Functional constraints were used to define catalytic distances, angles, and dihedrals between pNPG, the acid-base E164, the nucleophile E353, and Y295, which is proposed to stabilize the nucleophilic glutamate. The angle between the attacking oxygen from E353, the anomeric carbon, and the phenolic oxygen was constrained to 180˚, in accordance with an S</w:t>
+        <w:t>2</w:t>
+      </w:r>
+      <w:proofErr w:type="spellEnd"/>
+      <w:r>
+        <w:t xml:space="preserve">-like transition state was built and minimized in Spartan based on a </w:t>
+      </w:r>
+      <w:proofErr w:type="spellStart"/>
+      <w:r>
+        <w:t>3D</w:t>
+      </w:r>
+      <w:proofErr w:type="spellEnd"/>
+      <w:r>
+        <w:t xml:space="preserve"> conformer of </w:t>
+      </w:r>
+      <w:proofErr w:type="spellStart"/>
+      <w:r>
+        <w:t>PubChem</w:t>
+      </w:r>
+      <w:proofErr w:type="spellEnd"/>
+      <w:r>
+        <w:t xml:space="preserve"> CID 92930. Functional constraints were used to define catalytic distances, angles, and dihedrals between pNPG, the acid-base </w:t>
+      </w:r>
+      <w:proofErr w:type="spellStart"/>
+      <w:r>
+        <w:t>E164</w:t>
+      </w:r>
+      <w:proofErr w:type="spellEnd"/>
+      <w:r>
+        <w:t xml:space="preserve">, the nucleophile </w:t>
+      </w:r>
+      <w:proofErr w:type="spellStart"/>
+      <w:r>
+        <w:t>E353</w:t>
+      </w:r>
+      <w:proofErr w:type="spellEnd"/>
+      <w:r>
+        <w:t xml:space="preserve">, and </w:t>
+      </w:r>
+      <w:proofErr w:type="spellStart"/>
+      <w:r>
+        <w:t>Y295</w:t>
+      </w:r>
+      <w:proofErr w:type="spellEnd"/>
+      <w:r>
+        <w:t xml:space="preserve">, which is proposed to stabilize the </w:t>
+      </w:r>
+      <w:proofErr w:type="spellStart"/>
+      <w:r>
+        <w:t>nucleophilic</w:t>
+      </w:r>
+      <w:proofErr w:type="spellEnd"/>
+      <w:r>
+        <w:t xml:space="preserve"> glutamate. The angle between the attacking oxygen from </w:t>
+      </w:r>
+      <w:proofErr w:type="spellStart"/>
+      <w:r>
+        <w:t>E353</w:t>
+      </w:r>
+      <w:proofErr w:type="spellEnd"/>
+      <w:r>
+        <w:t xml:space="preserve">, the </w:t>
+      </w:r>
+      <w:proofErr w:type="spellStart"/>
+      <w:r>
+        <w:t>anomeric</w:t>
+      </w:r>
+      <w:proofErr w:type="spellEnd"/>
+      <w:r>
+        <w:t xml:space="preserve"> carbon, and the phenolic oxygen was constrained to 180˚, in accordance with an </w:t>
+      </w:r>
+      <w:proofErr w:type="spellStart"/>
+      <w:r>
+        <w:t>S</w:t>
       </w:r>
       <w:r>
         <w:rPr>
@@ -1356,7 +1826,11 @@
         <w:t>N</w:t>
       </w:r>
       <w:r>
-        <w:t>2-like mechanism</w:t>
+        <w:t>2</w:t>
+      </w:r>
+      <w:proofErr w:type="spellEnd"/>
+      <w:r>
+        <w:t>-like mechanism</w:t>
       </w:r>
       <w:r>
         <w:t xml:space="preserve"> (See supplemental information for details)</w:t>
@@ -1371,7 +1845,19 @@
       </w:pPr>
       <w:r>
         <w:tab/>
-        <w:t>Two approaches were used to establish a set of mutants to generate and kinetically characterize. The first approach was a systematic alanine scan of the BglB active site where each residue within 12 Å of the ligand in our model was individually mutated to alanine. In the second approach, mutations predicted to be compatible with the modeled pNPG transition state in BglB structure were selected through the program Foldit, a graphical user interface to the Rosetta Molecular Modeling Suite</w:t>
+        <w:t xml:space="preserve">Two approaches were used to establish a set of mutants to generate and kinetically characterize. The first approach was a systematic alanine scan of the BglB active site where each residue within 12 Å of the ligand in our model was individually mutated to alanine. In the second approach, mutations predicted to be compatible with the modeled pNPG transition state in BglB structure were selected through the program </w:t>
+      </w:r>
+      <w:proofErr w:type="spellStart"/>
+      <w:r>
+        <w:t>Foldit</w:t>
+      </w:r>
+      <w:proofErr w:type="spellEnd"/>
+      <w:r>
+        <w:t xml:space="preserve">, a graphical user interface to the Rosetta Molecular Modeling </w:t>
+      </w:r>
+      <w:proofErr w:type="spellStart"/>
+      <w:r>
+        <w:t>Suite</w:t>
       </w:r>
       <w:r>
         <w:t>.</w:t>
@@ -1438,6 +1924,7 @@
         </w:rPr>
         <w:t>11</w:t>
       </w:r>
+      <w:proofErr w:type="spellEnd"/>
       <w:r>
         <w:rPr>
           <w:vertAlign w:val="superscript"/>
@@ -1445,7 +1932,23 @@
         <w:fldChar w:fldCharType="end"/>
       </w:r>
       <w:r>
-        <w:t xml:space="preserve"> Mutations were modeled and scored in Foldit and a selection of mutations that were either favorable or did not increase the energy of the overall system by greater than 5 Rosetta energy units were chosen to synthesize and experimentally characterize. Figure 1A illustrates the positions in the protein where mutations were introduced, and a full list of mutations selected is listed in Supplemental Table 1. A total of 69 positions were covered over the 104 mutants made. </w:t>
+        <w:t xml:space="preserve"> Mutations were modeled and scored in </w:t>
+      </w:r>
+      <w:proofErr w:type="spellStart"/>
+      <w:r>
+        <w:t>Foldit</w:t>
+      </w:r>
+      <w:proofErr w:type="spellEnd"/>
+      <w:r>
+        <w:t xml:space="preserve"> and a selection of mutations that were either favorable or did not increase the energy of the overall system by greater than 5 Rosetta energy units were chosen to synthesize and experimentally characterize. Figure </w:t>
+      </w:r>
+      <w:proofErr w:type="spellStart"/>
+      <w:r>
+        <w:t>1A</w:t>
+      </w:r>
+      <w:proofErr w:type="spellEnd"/>
+      <w:r>
+        <w:t xml:space="preserve"> illustrates the positions in the protein where mutations were introduced, and a full list of mutations selected is listed in Supplemental Table 1. A total of 69 positions were covered over the 104 mutants made. </w:t>
       </w:r>
     </w:p>
     <w:p>
@@ -1472,7 +1975,11 @@
         <w:spacing w:line="480" w:lineRule="auto"/>
       </w:pPr>
       <w:r>
-        <w:t>Each of the 104 mutants was made via Kunkel mutagenesis</w:t>
+        <w:t xml:space="preserve">Each of the 104 mutants was made via Kunkel </w:t>
+      </w:r>
+      <w:proofErr w:type="spellStart"/>
+      <w:r>
+        <w:t>mutagenesis</w:t>
       </w:r>
       <w:r>
         <w:fldChar w:fldCharType="begin"/>
@@ -1490,11 +1997,20 @@
         </w:rPr>
         <w:t>12</w:t>
       </w:r>
+      <w:proofErr w:type="spellEnd"/>
       <w:r>
         <w:fldChar w:fldCharType="end"/>
       </w:r>
       <w:r>
-        <w:t xml:space="preserve"> using the Transcriptic cloud laboratory platform and sequence-verified. Mutant plasmids were transformed into </w:t>
+        <w:t xml:space="preserve"> using the </w:t>
+      </w:r>
+      <w:proofErr w:type="spellStart"/>
+      <w:r>
+        <w:t>Transcriptic</w:t>
+      </w:r>
+      <w:proofErr w:type="spellEnd"/>
+      <w:r>
+        <w:t xml:space="preserve"> cloud laboratory platform and sequence-verified. Mutant plasmids were transformed into </w:t>
       </w:r>
       <w:r>
         <w:rPr>
@@ -1503,7 +2019,31 @@
         <w:t>Escherichia coli</w:t>
       </w:r>
       <w:r>
-        <w:t xml:space="preserve"> BL21(DE3), and after expression proteins were purified via immobilized metal affinity chromatography. Absorbance at 280 nm was used to quantify protein yield and SDS-PAGE was used to evaluate purity. All proteins used in this study were greater than </w:t>
+        <w:t xml:space="preserve"> </w:t>
+      </w:r>
+      <w:proofErr w:type="spellStart"/>
+      <w:r>
+        <w:t>BL21</w:t>
+      </w:r>
+      <w:proofErr w:type="spellEnd"/>
+      <w:r>
+        <w:t>(</w:t>
+      </w:r>
+      <w:proofErr w:type="spellStart"/>
+      <w:r>
+        <w:t>DE3</w:t>
+      </w:r>
+      <w:proofErr w:type="spellEnd"/>
+      <w:r>
+        <w:t xml:space="preserve">), and after expression proteins were purified via immobilized metal affinity chromatography. Absorbance at 280 nm was used to quantify protein yield and </w:t>
+      </w:r>
+      <w:proofErr w:type="spellStart"/>
+      <w:r>
+        <w:t>SDS</w:t>
+      </w:r>
+      <w:proofErr w:type="spellEnd"/>
+      <w:r>
+        <w:t xml:space="preserve">-PAGE was used to evaluate purity. All proteins used in this study were greater than </w:t>
       </w:r>
       <w:r>
         <w:t>8</w:t>
@@ -1518,7 +2058,15 @@
       </w:pPr>
       <w:r>
         <w:tab/>
-        <w:t xml:space="preserve">A total of ten biological replicates of the native BglB were used to assess expression and purification. The average yield is found to be 1.2 ± 0.4 mg/mL. Of the 104 mutants synthesized, 90 are found to express and purify as soluble protein (Figure 2). The yields for all 104 mutants </w:t>
+        <w:t>A total of ten biological replicates of the native BglB were used to assess expression and purification. The average yield is found to be 1.2 ± 0.4 mg/</w:t>
+      </w:r>
+      <w:proofErr w:type="spellStart"/>
+      <w:r>
+        <w:t>mL.</w:t>
+      </w:r>
+      <w:proofErr w:type="spellEnd"/>
+      <w:r>
+        <w:t xml:space="preserve"> Of the 104 mutants synthesized, 90 are found to express and purify as soluble protein (Figure 2). The yields for all 104 mutants </w:t>
       </w:r>
       <w:r>
         <w:t>are included in</w:t>
@@ -1530,7 +2078,23 @@
         <w:t>Supplemental Table 1</w:t>
       </w:r>
       <w:r>
-        <w:t>. Greater than 35% maintained the yields obtained for native BglB, and 15% are not expressed and purified as a soluble protein above our limit of detection (0.1 mg/mL) based on A280 and SDS-PAGE.</w:t>
+        <w:t xml:space="preserve">. Greater than 35% maintained the yields obtained for native BglB, and 15% are not expressed and purified as a soluble protein above our limit of detection (0.1 mg/mL) based on </w:t>
+      </w:r>
+      <w:proofErr w:type="spellStart"/>
+      <w:r>
+        <w:t>A280</w:t>
+      </w:r>
+      <w:proofErr w:type="spellEnd"/>
+      <w:r>
+        <w:t xml:space="preserve"> and </w:t>
+      </w:r>
+      <w:proofErr w:type="spellStart"/>
+      <w:r>
+        <w:t>SDS</w:t>
+      </w:r>
+      <w:proofErr w:type="spellEnd"/>
+      <w:r>
+        <w:t>-PAGE.</w:t>
       </w:r>
     </w:p>
     <w:p>
@@ -1556,9 +2120,23 @@
       <w:pPr>
         <w:spacing w:line="480" w:lineRule="auto"/>
       </w:pPr>
-      <w:r>
-        <w:t xml:space="preserve">Michaelis-Menten kinetic constants for each of the 104 mutants were determined using the colorimetric assay of pNPG hydrolysis and are represented as a heatmap in Figure 2. Ten biological replicates of the wild type enzyme has an average </w:t>
-      </w:r>
+      <w:proofErr w:type="spellStart"/>
+      <w:r>
+        <w:t>Michaelis-Menten</w:t>
+      </w:r>
+      <w:proofErr w:type="spellEnd"/>
+      <w:r>
+        <w:t xml:space="preserve"> kinetic constants for each of the 104 mutants were determined using the colorimetric assay of pNPG hydrolysis and are represented as a </w:t>
+      </w:r>
+      <w:proofErr w:type="spellStart"/>
+      <w:r>
+        <w:t>heatmap</w:t>
+      </w:r>
+      <w:proofErr w:type="spellEnd"/>
+      <w:r>
+        <w:t xml:space="preserve"> in Figure 2. Ten biological replicates of the wild type enzyme has an average </w:t>
+      </w:r>
+      <w:proofErr w:type="spellStart"/>
       <w:r>
         <w:rPr>
           <w:i/>
@@ -1571,6 +2149,7 @@
         </w:rPr>
         <w:t>cat</w:t>
       </w:r>
+      <w:proofErr w:type="spellEnd"/>
       <w:r>
         <w:t xml:space="preserve"> of 880 ± 10 min</w:t>
       </w:r>
@@ -1593,8 +2172,17 @@
         <w:t>M</w:t>
       </w:r>
       <w:r>
-        <w:t xml:space="preserve"> of 5 ± 0.2 mM, and </w:t>
-      </w:r>
+        <w:t xml:space="preserve"> of 5 ± 0.2 </w:t>
+      </w:r>
+      <w:proofErr w:type="spellStart"/>
+      <w:r>
+        <w:t>mM</w:t>
+      </w:r>
+      <w:proofErr w:type="spellEnd"/>
+      <w:r>
+        <w:t xml:space="preserve">, and </w:t>
+      </w:r>
+      <w:proofErr w:type="spellStart"/>
       <w:r>
         <w:rPr>
           <w:i/>
@@ -1607,6 +2195,7 @@
         </w:rPr>
         <w:t>cat</w:t>
       </w:r>
+      <w:proofErr w:type="spellEnd"/>
       <w:r>
         <w:t>/</w:t>
       </w:r>
@@ -1638,7 +2227,15 @@
         <w:t>–1</w:t>
       </w:r>
       <w:r>
-        <w:t>. To determine kinetic constants, observed rates at 8 substrate concentrations were fit to the Michaelis-Menten equation. Experimentally measured kinetic constants</w:t>
+        <w:t xml:space="preserve">. To determine kinetic constants, observed rates at 8 substrate concentrations were fit to the </w:t>
+      </w:r>
+      <w:proofErr w:type="spellStart"/>
+      <w:r>
+        <w:t>Michaelis-Menten</w:t>
+      </w:r>
+      <w:proofErr w:type="spellEnd"/>
+      <w:r>
+        <w:t xml:space="preserve"> equation. Experimentally measured kinetic constants</w:t>
       </w:r>
       <w:r>
         <w:t xml:space="preserve"> </w:t>
@@ -1667,6 +2264,7 @@
         <w:tab/>
         <w:t xml:space="preserve">Based on the maximum concentration of enzyme used in our assays and colorimetric absorbance changes at the highest substrate concentration used, we estimate our limit of detection for </w:t>
       </w:r>
+      <w:proofErr w:type="spellStart"/>
       <w:r>
         <w:rPr>
           <w:i/>
@@ -1679,6 +2277,7 @@
         </w:rPr>
         <w:t>cat</w:t>
       </w:r>
+      <w:proofErr w:type="spellEnd"/>
       <w:r>
         <w:t>/</w:t>
       </w:r>
@@ -1698,11 +2297,59 @@
         <w:rPr>
           <w:vertAlign w:val="superscript"/>
         </w:rPr>
+        <w:t>-</w:t>
+      </w:r>
+      <w:proofErr w:type="spellStart"/>
+      <w:r>
+        <w:rPr>
+          <w:vertAlign w:val="superscript"/>
+        </w:rPr>
+        <w:t>1</w:t>
+      </w:r>
+      <w:r>
+        <w:t>min</w:t>
+      </w:r>
+      <w:proofErr w:type="spellEnd"/>
+      <w:r>
+        <w:rPr>
+          <w:vertAlign w:val="superscript"/>
+        </w:rPr>
         <w:t>-1</w:t>
       </w:r>
       <w:r>
+        <w:t xml:space="preserve">. Of the 90 </w:t>
+      </w:r>
+      <w:proofErr w:type="spellStart"/>
+      <w:r>
+        <w:t>solubly</w:t>
+      </w:r>
+      <w:proofErr w:type="spellEnd"/>
+      <w:r>
+        <w:t xml:space="preserve"> purified mutants, 6 are below the limit of detection. The highest catalytic efficiency observed is 56</w:t>
+      </w:r>
+      <w:r>
+        <w:t>0,000</w:t>
+      </w:r>
+      <w:r>
+        <w:t xml:space="preserve"> M</w:t>
+      </w:r>
+      <w:r>
+        <w:rPr>
+          <w:vertAlign w:val="superscript"/>
+        </w:rPr>
+        <w:t>-</w:t>
+      </w:r>
+      <w:proofErr w:type="spellStart"/>
+      <w:r>
+        <w:rPr>
+          <w:vertAlign w:val="superscript"/>
+        </w:rPr>
+        <w:t>1</w:t>
+      </w:r>
+      <w:r>
         <w:t>min</w:t>
       </w:r>
+      <w:proofErr w:type="spellEnd"/>
       <w:r>
         <w:rPr>
           <w:vertAlign w:val="superscript"/>
@@ -1710,34 +2357,15 @@
         <w:t>-1</w:t>
       </w:r>
       <w:r>
-        <w:t>. Of the 90 solubly purified mutants, 6 are below the limit of detection. The highest catalytic efficiency observed is 5.6 x 10</w:t>
-      </w:r>
-      <w:r>
-        <w:rPr>
-          <w:vertAlign w:val="superscript"/>
-        </w:rPr>
-        <w:t>5</w:t>
-      </w:r>
-      <w:r>
-        <w:t xml:space="preserve"> M</w:t>
-      </w:r>
-      <w:r>
-        <w:rPr>
-          <w:vertAlign w:val="superscript"/>
-        </w:rPr>
-        <w:t>-1</w:t>
-      </w:r>
-      <w:r>
-        <w:t>min</w:t>
-      </w:r>
-      <w:r>
-        <w:rPr>
-          <w:vertAlign w:val="superscript"/>
-        </w:rPr>
-        <w:t>-1</w:t>
-      </w:r>
-      <w:r>
-        <w:t xml:space="preserve"> for mutation R240A. In addition, while no substrate inhibition is observed for the wild type BglB, four mutants exhibit measurable substrate inhibit</w:t>
+        <w:t xml:space="preserve"> for mutation </w:t>
+      </w:r>
+      <w:proofErr w:type="spellStart"/>
+      <w:r>
+        <w:t>R240A</w:t>
+      </w:r>
+      <w:proofErr w:type="spellEnd"/>
+      <w:r>
+        <w:t>. In addition, while no substrate inhibition is observed for the wild type BglB, four mutants exhibit measurable substrate inhibit</w:t>
       </w:r>
       <w:r>
         <w:t>ion (the inhibition parameter K</w:t>
@@ -1782,11 +2410,36 @@
         <w:spacing w:line="480" w:lineRule="auto"/>
       </w:pPr>
       <w:r>
-        <w:t>In agreement with previous studies, our results demonstrate the importance of E164, E353, and Y295 for catalysis. Mutating any of these residues to alanine results in a &gt;85,000-fold re</w:t>
+        <w:t xml:space="preserve">In agreement with previous studies, our results demonstrate the importance of </w:t>
+      </w:r>
+      <w:proofErr w:type="spellStart"/>
+      <w:r>
+        <w:t>E164</w:t>
+      </w:r>
+      <w:proofErr w:type="spellEnd"/>
+      <w:r>
+        <w:t xml:space="preserve">, </w:t>
+      </w:r>
+      <w:proofErr w:type="spellStart"/>
+      <w:r>
+        <w:t>E353</w:t>
+      </w:r>
+      <w:proofErr w:type="spellEnd"/>
+      <w:r>
+        <w:t xml:space="preserve">, and </w:t>
+      </w:r>
+      <w:proofErr w:type="spellStart"/>
+      <w:r>
+        <w:t>Y295</w:t>
+      </w:r>
+      <w:proofErr w:type="spellEnd"/>
+      <w:r>
+        <w:t xml:space="preserve"> for catalysis. Mutating any of these residues to alanine results in a &gt;85,000-fold re</w:t>
       </w:r>
       <w:r>
         <w:t>duction in catalytic efficiency (</w:t>
       </w:r>
+      <w:proofErr w:type="spellStart"/>
       <w:r>
         <w:rPr>
           <w:i/>
@@ -1799,6 +2452,7 @@
         </w:rPr>
         <w:t>cat</w:t>
       </w:r>
+      <w:proofErr w:type="spellEnd"/>
       <w:r>
         <w:t>/</w:t>
       </w:r>
@@ -1833,7 +2487,47 @@
       </w:pPr>
       <w:r>
         <w:tab/>
-        <w:t xml:space="preserve">One mutation for which dramatic effects on function is observed is Q19A, which decreases catalytic efficiency 57,000-fold. An analysis of the crystal structure of BglB illustrates that both the nitrogen and oxygen of the amide sidechain interact with hydroxyl groups on the substrate (Figure 3A). Based on a multiple sequence alignment of the Pfam database for the BglB enzyme family comprising 1,554 non-redundant proteins, Q19 is 95% conserved (Figure 3B). While removing these interactions might be predicted to decrease catalytic efficiency, it was unexpected </w:t>
+        <w:t xml:space="preserve">One mutation for which dramatic effects on function is observed is </w:t>
+      </w:r>
+      <w:proofErr w:type="spellStart"/>
+      <w:r>
+        <w:t>Q19A</w:t>
+      </w:r>
+      <w:proofErr w:type="spellEnd"/>
+      <w:r>
+        <w:t xml:space="preserve">, which decreases catalytic efficiency 57,000-fold. An analysis of the crystal structure of BglB illustrates that both the nitrogen and oxygen of the amide sidechain interact with hydroxyl groups on the substrate (Figure </w:t>
+      </w:r>
+      <w:proofErr w:type="spellStart"/>
+      <w:r>
+        <w:t>3A</w:t>
+      </w:r>
+      <w:proofErr w:type="spellEnd"/>
+      <w:r>
+        <w:t xml:space="preserve">). Based on a multiple sequence alignment of the </w:t>
+      </w:r>
+      <w:proofErr w:type="spellStart"/>
+      <w:r>
+        <w:t>Pfam</w:t>
+      </w:r>
+      <w:proofErr w:type="spellEnd"/>
+      <w:r>
+        <w:t xml:space="preserve"> database for the BglB enzyme family comprising 1,554 non-redundant proteins, </w:t>
+      </w:r>
+      <w:proofErr w:type="spellStart"/>
+      <w:r>
+        <w:t>Q19</w:t>
+      </w:r>
+      <w:proofErr w:type="spellEnd"/>
+      <w:r>
+        <w:t xml:space="preserve"> is 95% conserved (Figure </w:t>
+      </w:r>
+      <w:proofErr w:type="spellStart"/>
+      <w:r>
+        <w:t>3B</w:t>
+      </w:r>
+      <w:proofErr w:type="spellEnd"/>
+      <w:r>
+        <w:t xml:space="preserve">). While removing these interactions might be predicted to decrease catalytic efficiency, it was unexpected </w:t>
       </w:r>
       <w:r>
         <w:t xml:space="preserve">that this mutation has an </w:t>
@@ -1848,7 +2542,55 @@
         <w:t xml:space="preserve">ffect </w:t>
       </w:r>
       <w:r>
-        <w:t>to removing the established catalytic residue E353. Unlike E353, the nucleophilic glutamate directly involved in the reaction chemistry, Q19 is not involved in chemistry of the reaction. A crystal structure in complex with the 2-deoxy-2-fluoro-</w:t>
+        <w:t xml:space="preserve">to removing the established catalytic residue </w:t>
+      </w:r>
+      <w:proofErr w:type="spellStart"/>
+      <w:r>
+        <w:t>E353</w:t>
+      </w:r>
+      <w:proofErr w:type="spellEnd"/>
+      <w:r>
+        <w:t xml:space="preserve">. Unlike </w:t>
+      </w:r>
+      <w:proofErr w:type="spellStart"/>
+      <w:r>
+        <w:t>E353</w:t>
+      </w:r>
+      <w:proofErr w:type="spellEnd"/>
+      <w:r>
+        <w:t xml:space="preserve">, the </w:t>
+      </w:r>
+      <w:proofErr w:type="spellStart"/>
+      <w:r>
+        <w:t>nucleophilic</w:t>
+      </w:r>
+      <w:proofErr w:type="spellEnd"/>
+      <w:r>
+        <w:t xml:space="preserve"> glutamate directly involved in the reaction chemistry, </w:t>
+      </w:r>
+      <w:proofErr w:type="spellStart"/>
+      <w:r>
+        <w:t>Q19</w:t>
+      </w:r>
+      <w:proofErr w:type="spellEnd"/>
+      <w:r>
+        <w:t xml:space="preserve"> is not involved in chemistry of the reaction. A crystal structure in complex with the 2-</w:t>
+      </w:r>
+      <w:proofErr w:type="spellStart"/>
+      <w:r>
+        <w:t>deoxy</w:t>
+      </w:r>
+      <w:proofErr w:type="spellEnd"/>
+      <w:r>
+        <w:t>-2-</w:t>
+      </w:r>
+      <w:proofErr w:type="spellStart"/>
+      <w:r>
+        <w:t>fluoro</w:t>
+      </w:r>
+      <w:proofErr w:type="spellEnd"/>
+      <w:r>
+        <w:t>-</w:t>
       </w:r>
       <w:r>
         <w:rPr>
@@ -1857,14 +2599,35 @@
         <w:t></w:t>
       </w:r>
       <w:r>
-        <w:t xml:space="preserve">-D-glucopyranose inhibitor of the Q19A mutation may help elucidate the structural effect of this mutation. Based on molecular modeling, no major structural change for this mutant is </w:t>
-      </w:r>
-      <w:r>
-        <w:t>predicted (Supplemental Figure 2</w:t>
+        <w:t>-D-</w:t>
+      </w:r>
+      <w:proofErr w:type="spellStart"/>
+      <w:r>
+        <w:t>glucopyranose</w:t>
+      </w:r>
+      <w:proofErr w:type="spellEnd"/>
+      <w:r>
+        <w:t xml:space="preserve"> inhibitor of the </w:t>
+      </w:r>
+      <w:proofErr w:type="spellStart"/>
+      <w:r>
+        <w:t>Q19A</w:t>
+      </w:r>
+      <w:proofErr w:type="spellEnd"/>
+      <w:r>
+        <w:t xml:space="preserve"> mutation may help elucidate the structural effect of this mutation. Based on molecular modeling, no major structural change for this mutant is </w:t>
+      </w:r>
+      <w:r>
+        <w:t xml:space="preserve">predicted (Supplemental Figure </w:t>
+      </w:r>
+      <w:proofErr w:type="spellStart"/>
+      <w:r>
+        <w:t>2</w:t>
       </w:r>
       <w:r>
         <w:t>A</w:t>
       </w:r>
+      <w:proofErr w:type="spellEnd"/>
       <w:r>
         <w:t xml:space="preserve">). </w:t>
       </w:r>
@@ -1877,6 +2640,7 @@
         <w:tab/>
         <w:t xml:space="preserve">Another unexpected finding was a ten-fold increase of </w:t>
       </w:r>
+      <w:proofErr w:type="spellStart"/>
       <w:r>
         <w:rPr>
           <w:i/>
@@ -1889,8 +2653,57 @@
         </w:rPr>
         <w:t>cat</w:t>
       </w:r>
-      <w:r>
-        <w:t xml:space="preserve"> by a single point mutant, R240A. The BglB crystal structure reveals that R240 forms two hydrogen bonds with E222 (Figure 3A). Molecular modeling of the R240A mutant predicts that E222 adopts an alternative conformation in which the acid functional group of the glutamate is </w:t>
+      <w:proofErr w:type="spellEnd"/>
+      <w:r>
+        <w:t xml:space="preserve"> by a single point mutant, </w:t>
+      </w:r>
+      <w:proofErr w:type="spellStart"/>
+      <w:r>
+        <w:t>R240A</w:t>
+      </w:r>
+      <w:proofErr w:type="spellEnd"/>
+      <w:r>
+        <w:t xml:space="preserve">. The BglB crystal structure reveals that </w:t>
+      </w:r>
+      <w:proofErr w:type="spellStart"/>
+      <w:r>
+        <w:t>R240</w:t>
+      </w:r>
+      <w:proofErr w:type="spellEnd"/>
+      <w:r>
+        <w:t xml:space="preserve"> forms two hydrogen bonds with </w:t>
+      </w:r>
+      <w:proofErr w:type="spellStart"/>
+      <w:r>
+        <w:t>E222</w:t>
+      </w:r>
+      <w:proofErr w:type="spellEnd"/>
+      <w:r>
+        <w:t xml:space="preserve"> (Figure </w:t>
+      </w:r>
+      <w:proofErr w:type="spellStart"/>
+      <w:r>
+        <w:t>3A</w:t>
+      </w:r>
+      <w:proofErr w:type="spellEnd"/>
+      <w:r>
+        <w:t xml:space="preserve">). Molecular modeling of the </w:t>
+      </w:r>
+      <w:proofErr w:type="spellStart"/>
+      <w:r>
+        <w:t>R240A</w:t>
+      </w:r>
+      <w:proofErr w:type="spellEnd"/>
+      <w:r>
+        <w:t xml:space="preserve"> mutant predicts that </w:t>
+      </w:r>
+      <w:proofErr w:type="spellStart"/>
+      <w:r>
+        <w:t>E222</w:t>
+      </w:r>
+      <w:proofErr w:type="spellEnd"/>
+      <w:r>
+        <w:t xml:space="preserve"> adopts an alternative conformation in which the acid functional group of the glutamate is </w:t>
       </w:r>
       <w:r>
         <w:t>2 Å</w:t>
@@ -1901,15 +2714,26 @@
       <w:r>
         <w:t xml:space="preserve">tive site (Supplemental Figure </w:t>
       </w:r>
+      <w:proofErr w:type="spellStart"/>
       <w:r>
         <w:t>2</w:t>
       </w:r>
       <w:r>
         <w:t>B</w:t>
       </w:r>
-      <w:r>
-        <w:t xml:space="preserve">). This would result in a significant change of the electrostatic environment around the active site, suggesting that the electronegative environment enhances catalysis of pNPG hydrolysis. Consistent with this hypothesis is the observation that the mutation E222A decreases </w:t>
-      </w:r>
+      <w:proofErr w:type="spellEnd"/>
+      <w:r>
+        <w:t xml:space="preserve">). This would result in a significant change of the electrostatic environment around the active site, suggesting that the electronegative environment enhances catalysis of pNPG hydrolysis. Consistent with this hypothesis is the observation that the mutation </w:t>
+      </w:r>
+      <w:proofErr w:type="spellStart"/>
+      <w:r>
+        <w:t>E222A</w:t>
+      </w:r>
+      <w:proofErr w:type="spellEnd"/>
+      <w:r>
+        <w:t xml:space="preserve"> decreases </w:t>
+      </w:r>
+      <w:proofErr w:type="spellStart"/>
       <w:r>
         <w:rPr>
           <w:i/>
@@ -1922,6 +2746,7 @@
         </w:rPr>
         <w:t>cat</w:t>
       </w:r>
+      <w:proofErr w:type="spellEnd"/>
       <w:r>
         <w:t xml:space="preserve"> by ten fold. Both observations support the previously proposed hypothesis that the electrostatic environment of </w:t>
       </w:r>
@@ -1932,7 +2757,11 @@
         <w:t>enzyme active site is of primary i</w:t>
       </w:r>
       <w:r>
-        <w:t>mportance to catalysis</w:t>
+        <w:t xml:space="preserve">mportance to </w:t>
+      </w:r>
+      <w:proofErr w:type="spellStart"/>
+      <w:r>
+        <w:t>catalysis</w:t>
       </w:r>
       <w:r>
         <w:t>.</w:t>
@@ -1953,6 +2782,7 @@
         </w:rPr>
         <w:t>13</w:t>
       </w:r>
+      <w:proofErr w:type="spellEnd"/>
       <w:r>
         <w:fldChar w:fldCharType="end"/>
       </w:r>
@@ -1990,7 +2820,15 @@
         <w:t>,</w:t>
       </w:r>
       <w:r>
-        <w:t>554 homologues in the Pfam database.</w:t>
+        <w:t xml:space="preserve">554 homologues in the </w:t>
+      </w:r>
+      <w:proofErr w:type="spellStart"/>
+      <w:r>
+        <w:t>Pfam</w:t>
+      </w:r>
+      <w:proofErr w:type="spellEnd"/>
+      <w:r>
+        <w:t xml:space="preserve"> database.</w:t>
       </w:r>
       <w:r>
         <w:t xml:space="preserve"> </w:t>
@@ -2019,8 +2857,25 @@
         <w:tab/>
       </w:r>
       <w:r>
-        <w:t xml:space="preserve">Based on these findings, there does not appear to be a strong correlation between residue identity and function if a particular residue is &lt;85% conserved. Finally, the mutation R240A, which is not observed in any natural variant in the glycosyl hydrolase 1 family, resulted in a 10-fold increase in </w:t>
-      </w:r>
+        <w:t xml:space="preserve">Based on these findings, there does not appear to be a strong correlation between residue identity and function if a particular residue is &lt;85% conserved. Finally, the mutation </w:t>
+      </w:r>
+      <w:proofErr w:type="spellStart"/>
+      <w:r>
+        <w:t>R240A</w:t>
+      </w:r>
+      <w:proofErr w:type="spellEnd"/>
+      <w:r>
+        <w:t xml:space="preserve">, which is not observed in any natural variant in the </w:t>
+      </w:r>
+      <w:proofErr w:type="spellStart"/>
+      <w:r>
+        <w:t>glycosyl</w:t>
+      </w:r>
+      <w:proofErr w:type="spellEnd"/>
+      <w:r>
+        <w:t xml:space="preserve"> hydrolase 1 family, resulted in a 10-fold increase in </w:t>
+      </w:r>
+      <w:proofErr w:type="spellStart"/>
       <w:r>
         <w:rPr>
           <w:i/>
@@ -2033,6 +2888,7 @@
         </w:rPr>
         <w:t>cat</w:t>
       </w:r>
+      <w:proofErr w:type="spellEnd"/>
       <w:r>
         <w:t>. This emphasizes the importance of not limiting design efforts to changes previously observed in nature when engineering function towards a non-natural substrate.</w:t>
       </w:r>
@@ -2064,7 +2920,11 @@
         <w:t>In order to evaluate the Rosetta Molecular Modeling Suite’s ability to evaluate the functional effects of mutations on BglB kinetic properties, molecular models were generated for each of the 104 BglB mutants. For each mutant, the modeled pNPG previously described was docked into the active site. A Monte Carlo simulation with random perturbation of the ligand followed by functional constraint optimization through rigid body minimization of the ligand, sidechain and ligand conformational sampling, and finally ligand, sidechain, and backbone minimization was used to approximate protocols used in successful enzym</w:t>
       </w:r>
       <w:r>
-        <w:t>e reengineering efforts</w:t>
+        <w:t xml:space="preserve">e reengineering </w:t>
+      </w:r>
+      <w:proofErr w:type="spellStart"/>
+      <w:r>
+        <w:t>efforts</w:t>
       </w:r>
       <w:r>
         <w:t>.</w:t>
@@ -2085,6 +2945,7 @@
         </w:rPr>
         <w:t>2</w:t>
       </w:r>
+      <w:proofErr w:type="spellEnd"/>
       <w:r>
         <w:fldChar w:fldCharType="end"/>
       </w:r>
@@ -2110,8 +2971,25 @@
         <w:t xml:space="preserve">average </w:t>
       </w:r>
       <w:r>
-        <w:t xml:space="preserve">calculated structural features to each kinetic constant was assessed using Pearson Correlation Coefficient (PCC) and Spearman Rank Correlation (SRC). For both </w:t>
-      </w:r>
+        <w:t>calculated structural features to each kinetic constant was assessed using Pearson Correlation Coefficient (</w:t>
+      </w:r>
+      <w:proofErr w:type="spellStart"/>
+      <w:r>
+        <w:t>PCC</w:t>
+      </w:r>
+      <w:proofErr w:type="spellEnd"/>
+      <w:r>
+        <w:t>) and Spearman Rank Correlation (</w:t>
+      </w:r>
+      <w:proofErr w:type="spellStart"/>
+      <w:r>
+        <w:t>SRC</w:t>
+      </w:r>
+      <w:proofErr w:type="spellEnd"/>
+      <w:r>
+        <w:t xml:space="preserve">). For both </w:t>
+      </w:r>
+      <w:proofErr w:type="spellStart"/>
       <w:r>
         <w:rPr>
           <w:i/>
@@ -2124,9 +3002,11 @@
         </w:rPr>
         <w:t>cat</w:t>
       </w:r>
+      <w:proofErr w:type="spellEnd"/>
       <w:r>
         <w:t xml:space="preserve"> and </w:t>
       </w:r>
+      <w:proofErr w:type="spellStart"/>
       <w:r>
         <w:rPr>
           <w:i/>
@@ -2139,6 +3019,7 @@
         </w:rPr>
         <w:t>cat</w:t>
       </w:r>
+      <w:proofErr w:type="spellEnd"/>
       <w:r>
         <w:t>/</w:t>
       </w:r>
@@ -2152,7 +3033,15 @@
         <w:t>M</w:t>
       </w:r>
       <w:r>
-        <w:t>, the strongest correlation observed is to the total number of non-local contacts (count of residues separated by more than 8 sequence positions that interact with each other), with a PCC of 0.56 (p-value 0.009; Wilcoxon test) and 0.43 (p-value 0.004; Wilcoxon test), respectively. For 1/</w:t>
+        <w:t xml:space="preserve">, the strongest correlation observed is to the total number of non-local contacts (count of residues separated by more than 8 sequence positions that interact with each other), with a </w:t>
+      </w:r>
+      <w:proofErr w:type="spellStart"/>
+      <w:r>
+        <w:t>PCC</w:t>
+      </w:r>
+      <w:proofErr w:type="spellEnd"/>
+      <w:r>
+        <w:t xml:space="preserve"> of 0.56 (p-value 0.009; Wilcoxon test) and 0.43 (p-value 0.004; Wilcoxon test), respectively. For 1/</w:t>
       </w:r>
       <w:r>
         <w:t>K</w:t>
@@ -2164,8 +3053,41 @@
         <w:t>M</w:t>
       </w:r>
       <w:r>
-        <w:t xml:space="preserve">, the highest PCC is 0.29 (p-value 0.0005; Wilcoxon test) to the total number of hydrogen bonds in each BglB model. The SRC follows similar trends to PCC for all three predicted constants (SRC of 0.55, 0.42 and 0.38 for </w:t>
-      </w:r>
+        <w:t xml:space="preserve">, the highest </w:t>
+      </w:r>
+      <w:proofErr w:type="spellStart"/>
+      <w:r>
+        <w:t>PCC</w:t>
+      </w:r>
+      <w:proofErr w:type="spellEnd"/>
+      <w:r>
+        <w:t xml:space="preserve"> is 0.29 (p-value 0.0005; Wilcoxon test) to the total number of hydrogen bonds in each BglB model. The </w:t>
+      </w:r>
+      <w:proofErr w:type="spellStart"/>
+      <w:r>
+        <w:t>SRC</w:t>
+      </w:r>
+      <w:proofErr w:type="spellEnd"/>
+      <w:r>
+        <w:t xml:space="preserve"> follows similar trends to </w:t>
+      </w:r>
+      <w:proofErr w:type="spellStart"/>
+      <w:r>
+        <w:t>PCC</w:t>
+      </w:r>
+      <w:proofErr w:type="spellEnd"/>
+      <w:r>
+        <w:t xml:space="preserve"> for all three predicted constants (</w:t>
+      </w:r>
+      <w:proofErr w:type="spellStart"/>
+      <w:r>
+        <w:t>SRC</w:t>
+      </w:r>
+      <w:proofErr w:type="spellEnd"/>
+      <w:r>
+        <w:t xml:space="preserve"> of 0.55, 0.42 and 0.38 for </w:t>
+      </w:r>
+      <w:proofErr w:type="spellStart"/>
       <w:r>
         <w:rPr>
           <w:i/>
@@ -2178,6 +3100,7 @@
         </w:rPr>
         <w:t>cat</w:t>
       </w:r>
+      <w:proofErr w:type="spellEnd"/>
       <w:r>
         <w:t>/</w:t>
       </w:r>
@@ -2193,6 +3116,7 @@
       <w:r>
         <w:t xml:space="preserve">, </w:t>
       </w:r>
+      <w:proofErr w:type="spellStart"/>
       <w:r>
         <w:rPr>
           <w:i/>
@@ -2205,6 +3129,7 @@
         </w:rPr>
         <w:t>cat</w:t>
       </w:r>
+      <w:proofErr w:type="spellEnd"/>
       <w:r>
         <w:t xml:space="preserve"> and 1/</w:t>
       </w:r>
@@ -2218,7 +3143,23 @@
         <w:t>M</w:t>
       </w:r>
       <w:r>
-        <w:t xml:space="preserve"> respectively). The PCC and SRC values for all features are a</w:t>
+        <w:t xml:space="preserve"> respectively). The </w:t>
+      </w:r>
+      <w:proofErr w:type="spellStart"/>
+      <w:r>
+        <w:t>PCC</w:t>
+      </w:r>
+      <w:proofErr w:type="spellEnd"/>
+      <w:r>
+        <w:t xml:space="preserve"> and </w:t>
+      </w:r>
+      <w:proofErr w:type="spellStart"/>
+      <w:r>
+        <w:t>SRC</w:t>
+      </w:r>
+      <w:proofErr w:type="spellEnd"/>
+      <w:r>
+        <w:t xml:space="preserve"> values for all features are a</w:t>
       </w:r>
       <w:r>
         <w:t>vailable in Supplemental Table 2</w:t>
@@ -2253,6 +3194,7 @@
       <w:r>
         <w:t xml:space="preserve">Because no single structural feature predicts </w:t>
       </w:r>
+      <w:proofErr w:type="spellStart"/>
       <w:r>
         <w:rPr>
           <w:i/>
@@ -2265,6 +3207,7 @@
         </w:rPr>
         <w:t>cat</w:t>
       </w:r>
+      <w:proofErr w:type="spellEnd"/>
       <w:r>
         <w:t>, 1/</w:t>
       </w:r>
@@ -2280,6 +3223,7 @@
       <w:r>
         <w:t xml:space="preserve">, or </w:t>
       </w:r>
+      <w:proofErr w:type="spellStart"/>
       <w:r>
         <w:rPr>
           <w:i/>
@@ -2292,6 +3236,7 @@
         </w:rPr>
         <w:t>cat</w:t>
       </w:r>
+      <w:proofErr w:type="spellEnd"/>
       <w:r>
         <w:t>/</w:t>
       </w:r>
@@ -2305,7 +3250,11 @@
         <w:t>M</w:t>
       </w:r>
       <w:r>
-        <w:t xml:space="preserve"> with high accuracy, machine learning techniques were used to identify a subset of calculated features correlated to observed kinetic constants. Elastic net regularization, a constraint regression technique that uses both l</w:t>
+        <w:t xml:space="preserve"> with high accuracy, machine learning techniques were used to identify a subset of calculated features correlated to observed kinetic constants. Elastic net regularization, a constraint regression technique that uses both </w:t>
+      </w:r>
+      <w:proofErr w:type="spellStart"/>
+      <w:r>
+        <w:t>l</w:t>
       </w:r>
       <w:r>
         <w:rPr>
@@ -2313,8 +3262,13 @@
         </w:rPr>
         <w:t>1</w:t>
       </w:r>
-      <w:r>
-        <w:t xml:space="preserve"> and l</w:t>
+      <w:proofErr w:type="spellEnd"/>
+      <w:r>
+        <w:t xml:space="preserve"> and </w:t>
+      </w:r>
+      <w:proofErr w:type="spellStart"/>
+      <w:r>
+        <w:t>l</w:t>
       </w:r>
       <w:r>
         <w:rPr>
@@ -2322,6 +3276,7 @@
         </w:rPr>
         <w:t>2</w:t>
       </w:r>
+      <w:proofErr w:type="spellEnd"/>
       <w:r>
         <w:t xml:space="preserve"> regularization for feature selection</w:t>
       </w:r>
@@ -2342,6 +3297,7 @@
       <w:r>
         <w:t xml:space="preserve">The final prediction from this ensemble learning regression method outperformed single feature selection for each kinetic constant. For </w:t>
       </w:r>
+      <w:proofErr w:type="spellStart"/>
       <w:r>
         <w:rPr>
           <w:i/>
@@ -2354,6 +3310,7 @@
         </w:rPr>
         <w:t>cat</w:t>
       </w:r>
+      <w:proofErr w:type="spellEnd"/>
       <w:r>
         <w:t>/</w:t>
       </w:r>
@@ -2367,8 +3324,17 @@
         <w:t>M</w:t>
       </w:r>
       <w:r>
-        <w:t xml:space="preserve">, the PCC increased to 0.76 from 0.56, in the case of </w:t>
-      </w:r>
+        <w:t xml:space="preserve">, the </w:t>
+      </w:r>
+      <w:proofErr w:type="spellStart"/>
+      <w:r>
+        <w:t>PCC</w:t>
+      </w:r>
+      <w:proofErr w:type="spellEnd"/>
+      <w:r>
+        <w:t xml:space="preserve"> increased to 0.76 from 0.56, in the case of </w:t>
+      </w:r>
+      <w:proofErr w:type="spellStart"/>
       <w:r>
         <w:rPr>
           <w:i/>
@@ -2381,6 +3347,7 @@
         </w:rPr>
         <w:t>cat</w:t>
       </w:r>
+      <w:proofErr w:type="spellEnd"/>
       <w:r>
         <w:t xml:space="preserve"> to 0.60 from 0.56, and for </w:t>
       </w:r>
@@ -2483,7 +3450,23 @@
         <w:t>in order to optimally accommodate the substrate</w:t>
       </w:r>
       <w:r>
-        <w:t>. These features and interpretation of their selection is consistent with an induced fit mechanism. However, if BglB employs an induced fit mechanism, the structural changes would likely be relatively small since the RMSD between the apo and transition state analogue bound forms of BglB is &lt;</w:t>
+        <w:t xml:space="preserve">. These features and interpretation of their selection is consistent with an induced fit mechanism. However, if BglB employs an induced fit mechanism, the structural changes would likely be relatively small since the </w:t>
+      </w:r>
+      <w:proofErr w:type="spellStart"/>
+      <w:r>
+        <w:t>RMSD</w:t>
+      </w:r>
+      <w:proofErr w:type="spellEnd"/>
+      <w:r>
+        <w:t xml:space="preserve"> between the </w:t>
+      </w:r>
+      <w:proofErr w:type="spellStart"/>
+      <w:r>
+        <w:t>apo</w:t>
+      </w:r>
+      <w:proofErr w:type="spellEnd"/>
+      <w:r>
+        <w:t xml:space="preserve"> and transition state analogue bound forms of BglB is &lt;</w:t>
       </w:r>
       <w:r>
         <w:t xml:space="preserve"> </w:t>
@@ -2500,6 +3483,7 @@
         <w:tab/>
         <w:t xml:space="preserve">The features selected by the algorithm as predictive of </w:t>
       </w:r>
+      <w:proofErr w:type="spellStart"/>
       <w:r>
         <w:rPr>
           <w:i/>
@@ -2512,8 +3496,21 @@
         </w:rPr>
         <w:t>cat</w:t>
       </w:r>
-      <w:r>
-        <w:t xml:space="preserve"> include a count of polar contacts, consistent with mechanistic studies that indicate BglB stabilizes the positive charge on the oxocarbenium ion in the proposed transition state.</w:t>
+      <w:proofErr w:type="spellEnd"/>
+      <w:r>
+        <w:t xml:space="preserve"> include a count of polar contacts, consistent with mechanistic studies that indicate BglB stabilizes the positive charge on the </w:t>
+      </w:r>
+      <w:proofErr w:type="spellStart"/>
+      <w:r>
+        <w:t>oxocarbenium</w:t>
+      </w:r>
+      <w:proofErr w:type="spellEnd"/>
+      <w:r>
+        <w:t xml:space="preserve"> ion in the proposed transition </w:t>
+      </w:r>
+      <w:proofErr w:type="spellStart"/>
+      <w:r>
+        <w:t>state.</w:t>
       </w:r>
       <w:r>
         <w:fldChar w:fldCharType="begin"/>
@@ -2531,6 +3528,7 @@
         </w:rPr>
         <w:t>14</w:t>
       </w:r>
+      <w:proofErr w:type="spellEnd"/>
       <w:r>
         <w:fldChar w:fldCharType="end"/>
       </w:r>
@@ -2562,7 +3560,11 @@
         <w:t>of primary impo</w:t>
       </w:r>
       <w:r>
-        <w:t>rtance for catalysis.</w:t>
+        <w:t xml:space="preserve">rtance for </w:t>
+      </w:r>
+      <w:proofErr w:type="spellStart"/>
+      <w:r>
+        <w:t>catalysis.</w:t>
       </w:r>
       <w:r>
         <w:fldChar w:fldCharType="begin"/>
@@ -2580,6 +3582,7 @@
         </w:rPr>
         <w:t>13</w:t>
       </w:r>
+      <w:proofErr w:type="spellEnd"/>
       <w:r>
         <w:fldChar w:fldCharType="end"/>
       </w:r>
@@ -2592,6 +3595,7 @@
         <w:tab/>
         <w:t xml:space="preserve">In BglB, the most informative feature predicting </w:t>
       </w:r>
+      <w:proofErr w:type="spellStart"/>
       <w:r>
         <w:rPr>
           <w:i/>
@@ -2604,6 +3608,7 @@
         </w:rPr>
         <w:t>cat</w:t>
       </w:r>
+      <w:proofErr w:type="spellEnd"/>
       <w:r>
         <w:t>/</w:t>
       </w:r>
@@ -2738,8 +3743,33 @@
         <w:fldChar w:fldCharType="end"/>
       </w:r>
       <w:r>
-        <w:t xml:space="preserve"> This is further supported by the finding that the mutation Q19A, which removes two hydrogen bond interactions between Q19 and pNPG is equivalent to the catalytic knockout E353A in reducing </w:t>
-      </w:r>
+        <w:t xml:space="preserve"> This is further supported by the finding that the mutation </w:t>
+      </w:r>
+      <w:proofErr w:type="spellStart"/>
+      <w:r>
+        <w:t>Q19A</w:t>
+      </w:r>
+      <w:proofErr w:type="spellEnd"/>
+      <w:r>
+        <w:t xml:space="preserve">, which removes two hydrogen bond interactions between </w:t>
+      </w:r>
+      <w:proofErr w:type="spellStart"/>
+      <w:r>
+        <w:t>Q19</w:t>
+      </w:r>
+      <w:proofErr w:type="spellEnd"/>
+      <w:r>
+        <w:t xml:space="preserve"> and pNPG is equivalent to the catalytic knockout </w:t>
+      </w:r>
+      <w:proofErr w:type="spellStart"/>
+      <w:r>
+        <w:t>E353A</w:t>
+      </w:r>
+      <w:proofErr w:type="spellEnd"/>
+      <w:r>
+        <w:t xml:space="preserve"> in reducing </w:t>
+      </w:r>
+      <w:proofErr w:type="spellStart"/>
       <w:r>
         <w:rPr>
           <w:i/>
@@ -2752,6 +3782,7 @@
         </w:rPr>
         <w:t>cat</w:t>
       </w:r>
+      <w:proofErr w:type="spellEnd"/>
       <w:r>
         <w:t>/</w:t>
       </w:r>
@@ -2784,6 +3815,7 @@
       <w:r>
         <w:t xml:space="preserve">several features are selected as predictive of </w:t>
       </w:r>
+      <w:proofErr w:type="spellStart"/>
       <w:r>
         <w:rPr>
           <w:i/>
@@ -2796,6 +3828,7 @@
         </w:rPr>
         <w:t>cat</w:t>
       </w:r>
+      <w:proofErr w:type="spellEnd"/>
       <w:r>
         <w:t>/</w:t>
       </w:r>
@@ -2811,6 +3844,7 @@
       <w:r>
         <w:t xml:space="preserve"> but not either </w:t>
       </w:r>
+      <w:proofErr w:type="spellStart"/>
       <w:r>
         <w:rPr>
           <w:i/>
@@ -2823,6 +3857,7 @@
         </w:rPr>
         <w:t>cat</w:t>
       </w:r>
+      <w:proofErr w:type="spellEnd"/>
       <w:r>
         <w:t xml:space="preserve"> or </w:t>
       </w:r>
@@ -2841,6 +3876,7 @@
       <w:r>
         <w:t xml:space="preserve">Further analysis of </w:t>
       </w:r>
+      <w:proofErr w:type="spellStart"/>
       <w:r>
         <w:rPr>
           <w:i/>
@@ -2853,6 +3889,7 @@
         </w:rPr>
         <w:t>cat</w:t>
       </w:r>
+      <w:proofErr w:type="spellEnd"/>
       <w:r>
         <w:t xml:space="preserve"> and K</w:t>
       </w:r>
@@ -2892,6 +3929,7 @@
       <w:r>
         <w:t xml:space="preserve"> that </w:t>
       </w:r>
+      <w:proofErr w:type="spellStart"/>
       <w:r>
         <w:rPr>
           <w:i/>
@@ -2904,6 +3942,7 @@
         </w:rPr>
         <w:t>cat</w:t>
       </w:r>
+      <w:proofErr w:type="spellEnd"/>
       <w:r>
         <w:t xml:space="preserve"> and </w:t>
       </w:r>
@@ -2931,6 +3970,7 @@
       <w:r>
         <w:t xml:space="preserve"> predictive of </w:t>
       </w:r>
+      <w:proofErr w:type="spellStart"/>
       <w:r>
         <w:rPr>
           <w:i/>
@@ -2943,6 +3983,7 @@
         </w:rPr>
         <w:t>cat</w:t>
       </w:r>
+      <w:proofErr w:type="spellEnd"/>
       <w:r>
         <w:t>/</w:t>
       </w:r>
@@ -2964,6 +4005,7 @@
       <w:r>
         <w:t xml:space="preserve"> predictive of either </w:t>
       </w:r>
+      <w:proofErr w:type="spellStart"/>
       <w:r>
         <w:rPr>
           <w:i/>
@@ -2976,6 +4018,7 @@
         </w:rPr>
         <w:t>cat</w:t>
       </w:r>
+      <w:proofErr w:type="spellEnd"/>
       <w:r>
         <w:t xml:space="preserve"> or </w:t>
       </w:r>
@@ -3000,7 +4043,11 @@
         <w:tab/>
       </w:r>
       <w:r>
-        <w:t>A second unexpected observation is that the most common metric used for evaluating designs, interface energy,</w:t>
+        <w:t xml:space="preserve">A second unexpected observation is that the most common metric used for evaluating designs, interface </w:t>
+      </w:r>
+      <w:proofErr w:type="spellStart"/>
+      <w:r>
+        <w:t>energy,</w:t>
       </w:r>
       <w:r>
         <w:fldChar w:fldCharType="begin"/>
@@ -3163,6 +4210,7 @@
         </w:rPr>
         <w:t>6</w:t>
       </w:r>
+      <w:proofErr w:type="spellEnd"/>
       <w:r>
         <w:rPr>
           <w:vertAlign w:val="superscript"/>
@@ -3175,6 +4223,7 @@
       <w:r>
         <w:t xml:space="preserve">is not selected by the algorithm to be predictive of any kinetic constant. Ideally this would be the single metric optimally correlated with either </w:t>
       </w:r>
+      <w:proofErr w:type="spellStart"/>
       <w:r>
         <w:rPr>
           <w:i/>
@@ -3187,9 +4236,11 @@
         </w:rPr>
         <w:t>cat</w:t>
       </w:r>
+      <w:proofErr w:type="spellEnd"/>
       <w:r>
         <w:t xml:space="preserve"> or </w:t>
       </w:r>
+      <w:proofErr w:type="spellStart"/>
       <w:r>
         <w:rPr>
           <w:i/>
@@ -3202,6 +4253,7 @@
         </w:rPr>
         <w:t>cat</w:t>
       </w:r>
+      <w:proofErr w:type="spellEnd"/>
       <w:r>
         <w:t>/</w:t>
       </w:r>
@@ -3281,7 +4333,11 @@
         <w:t xml:space="preserve"> </w:t>
       </w:r>
       <w:r>
-        <w:t>This is consistent with a recent report exploring the interconnectedness of a network of five residues in alkaline phosphatase.</w:t>
+        <w:t xml:space="preserve">This is consistent with a recent report exploring the interconnectedness of a network of five residues in alkaline </w:t>
+      </w:r>
+      <w:proofErr w:type="spellStart"/>
+      <w:r>
+        <w:t>phosphatase.</w:t>
       </w:r>
       <w:r>
         <w:fldChar w:fldCharType="begin"/>
@@ -3299,6 +4355,7 @@
         </w:rPr>
         <w:t>16</w:t>
       </w:r>
+      <w:proofErr w:type="spellEnd"/>
       <w:r>
         <w:fldChar w:fldCharType="end"/>
       </w:r>
@@ -3348,7 +4405,15 @@
         <w:spacing w:line="480" w:lineRule="auto"/>
       </w:pPr>
       <w:r>
-        <w:t>In this work, over 100 computationally-designed mutants of a family 1 glucosidase were produced, purified, and kinetically characterized. This dataset revealed new insights into structure-function relationships in BglB. Using readily calculated structural features machine learning protocols were employed to select a subset of features that are highly predictive of</w:t>
+        <w:t xml:space="preserve">In this work, over 100 computationally-designed mutants of a family 1 </w:t>
+      </w:r>
+      <w:proofErr w:type="spellStart"/>
+      <w:r>
+        <w:t>glucosidase</w:t>
+      </w:r>
+      <w:proofErr w:type="spellEnd"/>
+      <w:r>
+        <w:t xml:space="preserve"> were produced, purified, and kinetically characterized. This dataset revealed new insights into structure-function relationships in BglB. Using readily calculated structural features machine learning protocols were employed to select a subset of features that are highly predictive of</w:t>
       </w:r>
       <w:r>
         <w:t xml:space="preserve"> each</w:t>
@@ -3410,7 +4475,79 @@
         <w:spacing w:line="480" w:lineRule="auto"/>
       </w:pPr>
       <w:r>
-        <w:t>The crystal structure of recombinant BglB with the substrate analog 2-deoxy-2-fluoro-alpha-D-glucopyranose bound was used to identify the substrate binding pocket and the catalytic residues. Functional constraints were used to define catalytic distances, angles, and dihedrals among 4-nitrophenyl-ß-D-glucoside, E164, E353, and Y295. The structure was then loaded into Foldit, a graphical user interface to Rosetta. Point mutations to the protein were modeled and scored and those with reasonable energies (less than 5 Rosetta energy units higher than the native structure) were chosen.</w:t>
+        <w:t>The crystal structure of recombinant BglB with the substrate analog 2-</w:t>
+      </w:r>
+      <w:proofErr w:type="spellStart"/>
+      <w:r>
+        <w:t>deoxy</w:t>
+      </w:r>
+      <w:proofErr w:type="spellEnd"/>
+      <w:r>
+        <w:t>-2-</w:t>
+      </w:r>
+      <w:proofErr w:type="spellStart"/>
+      <w:r>
+        <w:t>fluoro</w:t>
+      </w:r>
+      <w:proofErr w:type="spellEnd"/>
+      <w:r>
+        <w:t>-alpha-D-</w:t>
+      </w:r>
+      <w:proofErr w:type="spellStart"/>
+      <w:r>
+        <w:t>glucopyranose</w:t>
+      </w:r>
+      <w:proofErr w:type="spellEnd"/>
+      <w:r>
+        <w:t xml:space="preserve"> bound was used to identify the substrate binding pocket and the catalytic residues. Functional constraints were used to define catalytic distances, angles, and dihedrals among 4-</w:t>
+      </w:r>
+      <w:proofErr w:type="spellStart"/>
+      <w:r>
+        <w:t>nitrophenyl</w:t>
+      </w:r>
+      <w:proofErr w:type="spellEnd"/>
+      <w:r>
+        <w:t>-ß-D-</w:t>
+      </w:r>
+      <w:proofErr w:type="spellStart"/>
+      <w:r>
+        <w:t>glucoside</w:t>
+      </w:r>
+      <w:proofErr w:type="spellEnd"/>
+      <w:r>
+        <w:t xml:space="preserve">, </w:t>
+      </w:r>
+      <w:proofErr w:type="spellStart"/>
+      <w:r>
+        <w:t>E164</w:t>
+      </w:r>
+      <w:proofErr w:type="spellEnd"/>
+      <w:r>
+        <w:t xml:space="preserve">, </w:t>
+      </w:r>
+      <w:proofErr w:type="spellStart"/>
+      <w:r>
+        <w:t>E353</w:t>
+      </w:r>
+      <w:proofErr w:type="spellEnd"/>
+      <w:r>
+        <w:t xml:space="preserve">, and </w:t>
+      </w:r>
+      <w:proofErr w:type="spellStart"/>
+      <w:r>
+        <w:t>Y295</w:t>
+      </w:r>
+      <w:proofErr w:type="spellEnd"/>
+      <w:r>
+        <w:t xml:space="preserve">. The structure was then loaded into </w:t>
+      </w:r>
+      <w:proofErr w:type="spellStart"/>
+      <w:r>
+        <w:t>Foldit</w:t>
+      </w:r>
+      <w:proofErr w:type="spellEnd"/>
+      <w:r>
+        <w:t>, a graphical user interface to Rosetta. Point mutations to the protein were modeled and scored and those with reasonable energies (less than 5 Rosetta energy units higher than the native structure) were chosen.</w:t>
       </w:r>
     </w:p>
     <w:p>
@@ -3437,7 +4574,19 @@
         <w:spacing w:line="480" w:lineRule="auto"/>
       </w:pPr>
       <w:r>
-        <w:t>The BglB gene was codon-optimized for E. coli, synthesized as a DNA String by Life Technologies, and cloned into a pET29b+ vector using Gibson assembly.</w:t>
+        <w:t xml:space="preserve">The BglB gene was codon-optimized for E. coli, synthesized as a DNA String by Life Technologies, and cloned into a </w:t>
+      </w:r>
+      <w:proofErr w:type="spellStart"/>
+      <w:r>
+        <w:t>pET29b</w:t>
+      </w:r>
+      <w:proofErr w:type="spellEnd"/>
+      <w:r>
+        <w:t xml:space="preserve">+ vector using Gibson </w:t>
+      </w:r>
+      <w:proofErr w:type="spellStart"/>
+      <w:r>
+        <w:t>assembly.</w:t>
       </w:r>
       <w:r>
         <w:fldChar w:fldCharType="begin"/>
@@ -3455,11 +4604,28 @@
         </w:rPr>
         <w:t>17</w:t>
       </w:r>
+      <w:proofErr w:type="spellEnd"/>
       <w:r>
         <w:fldChar w:fldCharType="end"/>
       </w:r>
       <w:r>
-        <w:t xml:space="preserve"> Site-directed mutagenesis performed according to the method developed by Kunkel was used to generate mutations to BglB via the Transcriptic cloud laboratory platform. Variants were expressed and purified via immobilized metal ion affinity chromatography and assessed using 4-20% gradient SDS-PAGE Bolt Gels from Life Technologies.</w:t>
+        <w:t xml:space="preserve"> Site-directed mutagenesis performed according to the method developed by Kunkel was used to generate mutations to BglB via the </w:t>
+      </w:r>
+      <w:proofErr w:type="spellStart"/>
+      <w:r>
+        <w:t>Transcriptic</w:t>
+      </w:r>
+      <w:proofErr w:type="spellEnd"/>
+      <w:r>
+        <w:t xml:space="preserve"> cloud laboratory platform. Variants were expressed and purified via immobilized metal ion affinity chromatography and assessed using 4-20% gradient </w:t>
+      </w:r>
+      <w:proofErr w:type="spellStart"/>
+      <w:r>
+        <w:t>SDS</w:t>
+      </w:r>
+      <w:proofErr w:type="spellEnd"/>
+      <w:r>
+        <w:t>-PAGE Bolt Gels from Life Technologies.</w:t>
       </w:r>
     </w:p>
     <w:p>
@@ -3486,7 +4652,23 @@
         <w:spacing w:line="480" w:lineRule="auto"/>
       </w:pPr>
       <w:r>
-        <w:t xml:space="preserve">The activity of the computationally designed enzyme variants was measured by monitoring the production of 4-nitrophenol. Mutant proteins ranging in concentration from 0.1 to 1.7 mg/mL were aliquotted in triplicate in 25 µL volumes and 75 µL of </w:t>
+        <w:t>The activity of the computationally designed enzyme variants was measured by monitoring the production of 4-</w:t>
+      </w:r>
+      <w:proofErr w:type="spellStart"/>
+      <w:r>
+        <w:t>nitrophenol</w:t>
+      </w:r>
+      <w:proofErr w:type="spellEnd"/>
+      <w:r>
+        <w:t xml:space="preserve">. Mutant proteins ranging in concentration from 0.1 to 1.7 mg/mL were </w:t>
+      </w:r>
+      <w:proofErr w:type="spellStart"/>
+      <w:r>
+        <w:t>aliquotted</w:t>
+      </w:r>
+      <w:proofErr w:type="spellEnd"/>
+      <w:r>
+        <w:t xml:space="preserve"> in triplicate in 25 µL volumes and 75 µL of </w:t>
       </w:r>
       <w:r>
         <w:rPr>
@@ -3495,7 +4677,95 @@
         <w:t>p</w:t>
       </w:r>
       <w:r>
-        <w:t xml:space="preserve">-nitrophenyl-ß-D-glucoside (100 mM, 25 mM, 6.25 mM, 1.6 mM, 0.4 mM, 0.1 mM, or 0.02 mM) in enzyme storage buffer was added. Absorbance at 420 nm was measured every minute for 30-60 min and the rate of product production in M/min was calculated using a standard curve (see Supplemental Materials). A total of 2944 observed rates for 119 individual proteins (including biological replicates) were fit to the Michaelis-Menten equation using SciPy. </w:t>
+        <w:t>-</w:t>
+      </w:r>
+      <w:proofErr w:type="spellStart"/>
+      <w:r>
+        <w:t>nitrophenyl</w:t>
+      </w:r>
+      <w:proofErr w:type="spellEnd"/>
+      <w:r>
+        <w:t>-ß-D-</w:t>
+      </w:r>
+      <w:proofErr w:type="spellStart"/>
+      <w:r>
+        <w:t>glucoside</w:t>
+      </w:r>
+      <w:proofErr w:type="spellEnd"/>
+      <w:r>
+        <w:t xml:space="preserve"> (100 </w:t>
+      </w:r>
+      <w:proofErr w:type="spellStart"/>
+      <w:r>
+        <w:t>mM</w:t>
+      </w:r>
+      <w:proofErr w:type="spellEnd"/>
+      <w:r>
+        <w:t xml:space="preserve">, 25 </w:t>
+      </w:r>
+      <w:proofErr w:type="spellStart"/>
+      <w:r>
+        <w:t>mM</w:t>
+      </w:r>
+      <w:proofErr w:type="spellEnd"/>
+      <w:r>
+        <w:t xml:space="preserve">, 6.25 </w:t>
+      </w:r>
+      <w:proofErr w:type="spellStart"/>
+      <w:r>
+        <w:t>mM</w:t>
+      </w:r>
+      <w:proofErr w:type="spellEnd"/>
+      <w:r>
+        <w:t xml:space="preserve">, 1.6 </w:t>
+      </w:r>
+      <w:proofErr w:type="spellStart"/>
+      <w:r>
+        <w:t>mM</w:t>
+      </w:r>
+      <w:proofErr w:type="spellEnd"/>
+      <w:r>
+        <w:t xml:space="preserve">, 0.4 </w:t>
+      </w:r>
+      <w:proofErr w:type="spellStart"/>
+      <w:r>
+        <w:t>mM</w:t>
+      </w:r>
+      <w:proofErr w:type="spellEnd"/>
+      <w:r>
+        <w:t xml:space="preserve">, 0.1 </w:t>
+      </w:r>
+      <w:proofErr w:type="spellStart"/>
+      <w:r>
+        <w:t>mM</w:t>
+      </w:r>
+      <w:proofErr w:type="spellEnd"/>
+      <w:r>
+        <w:t xml:space="preserve">, or 0.02 </w:t>
+      </w:r>
+      <w:proofErr w:type="spellStart"/>
+      <w:r>
+        <w:t>mM</w:t>
+      </w:r>
+      <w:proofErr w:type="spellEnd"/>
+      <w:r>
+        <w:t xml:space="preserve">) in enzyme storage buffer was added. Absorbance at 420 nm was measured every minute for 30-60 min and the rate of product production in M/min was calculated using a standard curve (see Supplemental Materials). A total of 2944 observed rates for 119 individual proteins (including biological replicates) were fit to the </w:t>
+      </w:r>
+      <w:proofErr w:type="spellStart"/>
+      <w:r>
+        <w:t>Michaelis-Menten</w:t>
+      </w:r>
+      <w:proofErr w:type="spellEnd"/>
+      <w:r>
+        <w:t xml:space="preserve"> equation using </w:t>
+      </w:r>
+      <w:proofErr w:type="spellStart"/>
+      <w:r>
+        <w:t>SciPy</w:t>
+      </w:r>
+      <w:proofErr w:type="spellEnd"/>
+      <w:r>
+        <w:t xml:space="preserve">. </w:t>
       </w:r>
     </w:p>
     <w:p>
@@ -3587,7 +4857,47 @@
         <w:t>I</w:t>
       </w:r>
       <w:r>
-        <w:t xml:space="preserve"> for mutants exhibiting substrate inhibition, models of Q19A and R240A, an example set of Rosetta input files for wild type BglB, and PCC and SRC values for all features are included as supporting information. This material is available free of charge via the Internet at http://pubs.acs.org.</w:t>
+        <w:t xml:space="preserve"> for mutants exhibiting substrate inhibition, models of </w:t>
+      </w:r>
+      <w:proofErr w:type="spellStart"/>
+      <w:r>
+        <w:t>Q19A</w:t>
+      </w:r>
+      <w:proofErr w:type="spellEnd"/>
+      <w:r>
+        <w:t xml:space="preserve"> and </w:t>
+      </w:r>
+      <w:proofErr w:type="spellStart"/>
+      <w:r>
+        <w:t>R240A</w:t>
+      </w:r>
+      <w:proofErr w:type="spellEnd"/>
+      <w:r>
+        <w:t xml:space="preserve">, an example set of Rosetta input files for wild type BglB, and </w:t>
+      </w:r>
+      <w:proofErr w:type="spellStart"/>
+      <w:r>
+        <w:t>PCC</w:t>
+      </w:r>
+      <w:proofErr w:type="spellEnd"/>
+      <w:r>
+        <w:t xml:space="preserve"> and </w:t>
+      </w:r>
+      <w:proofErr w:type="spellStart"/>
+      <w:r>
+        <w:t>SRC</w:t>
+      </w:r>
+      <w:proofErr w:type="spellEnd"/>
+      <w:r>
+        <w:t xml:space="preserve"> values for all features are included as supporting information. This material is available free of charge via the Internet at http://</w:t>
+      </w:r>
+      <w:proofErr w:type="spellStart"/>
+      <w:r>
+        <w:t>pubs.acs.org</w:t>
+      </w:r>
+      <w:proofErr w:type="spellEnd"/>
+      <w:r>
+        <w:t>.</w:t>
       </w:r>
     </w:p>
     <w:p>
@@ -3619,17 +4929,32 @@
       <w:r>
         <w:t xml:space="preserve">Corresponding Author: </w:t>
       </w:r>
+      <w:proofErr w:type="spellStart"/>
       <w:r>
         <w:t>jbsiegel@ucdavis.edu</w:t>
       </w:r>
-    </w:p>
-    <w:p>
-      <w:pPr>
-        <w:spacing w:line="480" w:lineRule="auto"/>
-      </w:pPr>
-      <w:r>
-        <w:t>Author Contributions: DAC and RWC</w:t>
-      </w:r>
+      <w:proofErr w:type="spellEnd"/>
+    </w:p>
+    <w:p>
+      <w:pPr>
+        <w:spacing w:line="480" w:lineRule="auto"/>
+      </w:pPr>
+      <w:r>
+        <w:t xml:space="preserve">Author Contributions: </w:t>
+      </w:r>
+      <w:proofErr w:type="spellStart"/>
+      <w:r>
+        <w:t>DAC</w:t>
+      </w:r>
+      <w:proofErr w:type="spellEnd"/>
+      <w:r>
+        <w:t xml:space="preserve"> and </w:t>
+      </w:r>
+      <w:proofErr w:type="spellStart"/>
+      <w:r>
+        <w:t>RWC</w:t>
+      </w:r>
+      <w:proofErr w:type="spellEnd"/>
       <w:r>
         <w:t xml:space="preserve"> contributed equally. </w:t>
       </w:r>
@@ -3672,7 +4997,39 @@
         <w:spacing w:line="480" w:lineRule="auto"/>
       </w:pPr>
       <w:r>
-        <w:t xml:space="preserve">This work was supported by ARO #201121557 and NSF #1254205 (IT) and Sloan #BR2014-012 and UC Davis Startup Funds (JBS). </w:t>
+        <w:t xml:space="preserve">This work was supported by </w:t>
+      </w:r>
+      <w:proofErr w:type="spellStart"/>
+      <w:r>
+        <w:t>ARO</w:t>
+      </w:r>
+      <w:proofErr w:type="spellEnd"/>
+      <w:r>
+        <w:t xml:space="preserve"> #201121557 and NSF #1254205 (IT) and Sloan #</w:t>
+      </w:r>
+      <w:proofErr w:type="spellStart"/>
+      <w:r>
+        <w:t>BR2014</w:t>
+      </w:r>
+      <w:proofErr w:type="spellEnd"/>
+      <w:r>
+        <w:t xml:space="preserve">-012 and </w:t>
+      </w:r>
+      <w:proofErr w:type="spellStart"/>
+      <w:r>
+        <w:t>UC</w:t>
+      </w:r>
+      <w:proofErr w:type="spellEnd"/>
+      <w:r>
+        <w:t xml:space="preserve"> Davis Startup Funds (</w:t>
+      </w:r>
+      <w:proofErr w:type="spellStart"/>
+      <w:r>
+        <w:t>JBS</w:t>
+      </w:r>
+      <w:proofErr w:type="spellEnd"/>
+      <w:r>
+        <w:t xml:space="preserve">). </w:t>
       </w:r>
       <w:r>
         <w:t xml:space="preserve"> We are grateful to the Siegel Lab, Dr. David Wilson, and Jeremy H. Mills for insightful comments and discussions that helped shape this manuscript.</w:t>
@@ -3711,7 +5068,31 @@
         <w:t>p</w:t>
       </w:r>
       <w:r>
-        <w:t>-nitrophenyl-ß-D-glucoside, RMSD root-mean-square deviation</w:t>
+        <w:t>-</w:t>
+      </w:r>
+      <w:proofErr w:type="spellStart"/>
+      <w:r>
+        <w:t>nitrophenyl</w:t>
+      </w:r>
+      <w:proofErr w:type="spellEnd"/>
+      <w:r>
+        <w:t>-ß-D-</w:t>
+      </w:r>
+      <w:proofErr w:type="spellStart"/>
+      <w:r>
+        <w:t>glucoside</w:t>
+      </w:r>
+      <w:proofErr w:type="spellEnd"/>
+      <w:r>
+        <w:t xml:space="preserve">, </w:t>
+      </w:r>
+      <w:proofErr w:type="spellStart"/>
+      <w:r>
+        <w:t>RMSD</w:t>
+      </w:r>
+      <w:proofErr w:type="spellEnd"/>
+      <w:r>
+        <w:t xml:space="preserve"> root-mean-square deviation</w:t>
       </w:r>
     </w:p>
     <w:p>
@@ -3833,10 +5214,30 @@
         <w:t>p</w:t>
       </w:r>
       <w:r>
-        <w:t>-nitropheny</w:t>
-      </w:r>
-      <w:r>
-        <w:t>l-ß-D-glucoside used for design drawn with PyMOL.</w:t>
+        <w:t>-</w:t>
+      </w:r>
+      <w:proofErr w:type="spellStart"/>
+      <w:r>
+        <w:t>nitropheny</w:t>
+      </w:r>
+      <w:r>
+        <w:t>l</w:t>
+      </w:r>
+      <w:proofErr w:type="spellEnd"/>
+      <w:r>
+        <w:t>-ß-D-</w:t>
+      </w:r>
+      <w:proofErr w:type="spellStart"/>
+      <w:r>
+        <w:t>glucoside</w:t>
+      </w:r>
+      <w:proofErr w:type="spellEnd"/>
+      <w:r>
+        <w:t xml:space="preserve"> used for design drawn with </w:t>
+      </w:r>
+      <w:proofErr w:type="spellStart"/>
+      <w:r>
+        <w:t>PyMOL.</w:t>
       </w:r>
       <w:r>
         <w:fldChar w:fldCharType="begin"/>
@@ -3854,16 +5255,28 @@
         </w:rPr>
         <w:t>18</w:t>
       </w:r>
+      <w:proofErr w:type="spellEnd"/>
       <w:r>
         <w:fldChar w:fldCharType="end"/>
       </w:r>
       <w:r>
-        <w:t xml:space="preserve"> Alpha carbons of residues mutated shown as blue spheres (B) The BglB–catalyzed </w:t>
-      </w:r>
-      <w:bookmarkStart w:id="0" w:name="_GoBack"/>
-      <w:bookmarkEnd w:id="0"/>
-      <w:r>
-        <w:t>reaction on p-nitrophenyl-ß-D-glucoside used to evaluate kinetic constants of designed mutants</w:t>
+        <w:t xml:space="preserve"> Alpha carbons of residues mutated shown as blue spheres (B) The BglB–catalyzed reaction on p-</w:t>
+      </w:r>
+      <w:proofErr w:type="spellStart"/>
+      <w:r>
+        <w:t>nitrophenyl</w:t>
+      </w:r>
+      <w:proofErr w:type="spellEnd"/>
+      <w:r>
+        <w:t>-ß-D-</w:t>
+      </w:r>
+      <w:proofErr w:type="spellStart"/>
+      <w:r>
+        <w:t>glucoside</w:t>
+      </w:r>
+      <w:proofErr w:type="spellEnd"/>
+      <w:r>
+        <w:t xml:space="preserve"> used to evaluate kinetic constants of designed mutants</w:t>
       </w:r>
     </w:p>
     <w:p>
@@ -3946,7 +5359,23 @@
         <w:spacing w:line="480" w:lineRule="auto"/>
       </w:pPr>
       <w:r>
-        <w:t>The heatmap depicts the effect of each mutation on each kinetic constant relative to native BglB, normalized at 0. As indicated in the color legend, gold is for higher value and blue for a lower value. If the kinetic constant was not measurable, an X is depicted in the box. Proteins that were expressed as soluble protein with a purification yield of &gt;0.1 mg/mL, and validated by SDS-PAGE are labeled with a black box in the first column. Those below our limit of detection of 0.1 mg/mL are labeled with an empty box. Values are on a log scale and the ranges are as follows: 10–11,000 min</w:t>
+        <w:t xml:space="preserve">The </w:t>
+      </w:r>
+      <w:proofErr w:type="spellStart"/>
+      <w:r>
+        <w:t>heatmap</w:t>
+      </w:r>
+      <w:proofErr w:type="spellEnd"/>
+      <w:r>
+        <w:t xml:space="preserve"> depicts the effect of each mutation on each kinetic constant relative to native BglB, normalized at 0. As indicated in the color legend, gold is for higher value and blue for a lower value. If the kinetic constant was not measurable, an X is depicted in the box. Proteins that were expressed as soluble protein with a purification yield of &gt;0.1 mg/mL, and validated by </w:t>
+      </w:r>
+      <w:proofErr w:type="spellStart"/>
+      <w:r>
+        <w:t>SDS</w:t>
+      </w:r>
+      <w:proofErr w:type="spellEnd"/>
+      <w:r>
+        <w:t>-PAGE are labeled with a black box in the first column. Those below our limit of detection of 0.1 mg/mL are labeled with an empty box. Values are on a log scale and the ranges are as follows: 10–11,000 min</w:t>
       </w:r>
       <w:r>
         <w:rPr>
@@ -3957,6 +5386,7 @@
       <w:r>
         <w:t xml:space="preserve"> (</w:t>
       </w:r>
+      <w:proofErr w:type="spellStart"/>
       <w:r>
         <w:rPr>
           <w:i/>
@@ -3969,8 +5399,17 @@
         </w:rPr>
         <w:t>cat</w:t>
       </w:r>
-      <w:r>
-        <w:t>), 0.6–85 mM (</w:t>
+      <w:proofErr w:type="spellEnd"/>
+      <w:r>
+        <w:t xml:space="preserve">), 0.6–85 </w:t>
+      </w:r>
+      <w:proofErr w:type="spellStart"/>
+      <w:r>
+        <w:t>mM</w:t>
+      </w:r>
+      <w:proofErr w:type="spellEnd"/>
+      <w:r>
+        <w:t xml:space="preserve"> (</w:t>
       </w:r>
       <w:r>
         <w:t>K</w:t>
@@ -3988,10 +5427,56 @@
         <w:rPr>
           <w:vertAlign w:val="superscript"/>
         </w:rPr>
+        <w:t>-</w:t>
+      </w:r>
+      <w:proofErr w:type="spellStart"/>
+      <w:r>
+        <w:rPr>
+          <w:vertAlign w:val="superscript"/>
+        </w:rPr>
+        <w:t>1</w:t>
+      </w:r>
+      <w:r>
+        <w:t>min</w:t>
+      </w:r>
+      <w:proofErr w:type="spellEnd"/>
+      <w:r>
+        <w:rPr>
+          <w:vertAlign w:val="superscript"/>
+        </w:rPr>
         <w:t>-1</w:t>
       </w:r>
       <w:r>
-        <w:t>min</w:t>
+        <w:t xml:space="preserve"> (</w:t>
+      </w:r>
+      <w:proofErr w:type="spellStart"/>
+      <w:r>
+        <w:rPr>
+          <w:i/>
+        </w:rPr>
+        <w:t>k</w:t>
+      </w:r>
+      <w:r>
+        <w:rPr>
+          <w:vertAlign w:val="subscript"/>
+        </w:rPr>
+        <w:t>cat</w:t>
+      </w:r>
+      <w:proofErr w:type="spellEnd"/>
+      <w:r>
+        <w:t>/</w:t>
+      </w:r>
+      <w:r>
+        <w:t>K</w:t>
+      </w:r>
+      <w:r>
+        <w:rPr>
+          <w:vertAlign w:val="subscript"/>
+        </w:rPr>
+        <w:t>M</w:t>
+      </w:r>
+      <w:r>
+        <w:t>) with wild type constants of 880 ± 10 min</w:t>
       </w:r>
       <w:r>
         <w:rPr>
@@ -4000,8 +5485,35 @@
         <w:t>-1</w:t>
       </w:r>
       <w:r>
-        <w:t xml:space="preserve"> (</w:t>
-      </w:r>
+        <w:t xml:space="preserve">, 5.0 ± 0.2 </w:t>
+      </w:r>
+      <w:proofErr w:type="spellStart"/>
+      <w:r>
+        <w:t>mM</w:t>
+      </w:r>
+      <w:proofErr w:type="spellEnd"/>
+      <w:r>
+        <w:t>, and 171,000 ± 8000 M</w:t>
+      </w:r>
+      <w:r>
+        <w:rPr>
+          <w:vertAlign w:val="superscript"/>
+        </w:rPr>
+        <w:t>-1</w:t>
+      </w:r>
+      <w:r>
+        <w:t xml:space="preserve"> min</w:t>
+      </w:r>
+      <w:r>
+        <w:rPr>
+          <w:vertAlign w:val="superscript"/>
+        </w:rPr>
+        <w:t>-1</w:t>
+      </w:r>
+      <w:r>
+        <w:t xml:space="preserve"> for </w:t>
+      </w:r>
+      <w:proofErr w:type="spellStart"/>
       <w:r>
         <w:rPr>
           <w:i/>
@@ -4014,6 +5526,7 @@
         </w:rPr>
         <w:t>cat</w:t>
       </w:r>
+      <w:proofErr w:type="spellEnd"/>
       <w:r>
         <w:t>/</w:t>
       </w:r>
@@ -4027,35 +5540,9 @@
         <w:t>M</w:t>
       </w:r>
       <w:r>
-        <w:t>) with wild type constants of 880 ± 10 min</w:t>
-      </w:r>
-      <w:r>
-        <w:rPr>
-          <w:vertAlign w:val="superscript"/>
-        </w:rPr>
-        <w:t>-1</w:t>
-      </w:r>
-      <w:r>
-        <w:t>, 5.0 ± 0.2 mM, and 171,000 ± 8000 M</w:t>
-      </w:r>
-      <w:r>
-        <w:rPr>
-          <w:vertAlign w:val="superscript"/>
-        </w:rPr>
-        <w:t>-1</w:t>
-      </w:r>
-      <w:r>
-        <w:t xml:space="preserve"> min</w:t>
-      </w:r>
-      <w:r>
-        <w:rPr>
-          <w:vertAlign w:val="superscript"/>
-        </w:rPr>
-        <w:t>-1</w:t>
-      </w:r>
-      <w:r>
-        <w:t xml:space="preserve"> for </w:t>
-      </w:r>
+        <w:t xml:space="preserve">, </w:t>
+      </w:r>
+      <w:proofErr w:type="spellStart"/>
       <w:r>
         <w:rPr>
           <w:i/>
@@ -4068,6 +5555,7 @@
         </w:rPr>
         <w:t>cat</w:t>
       </w:r>
+      <w:proofErr w:type="spellEnd"/>
       <w:r>
         <w:t>/</w:t>
       </w:r>
@@ -4081,8 +5569,9 @@
         <w:t>M</w:t>
       </w:r>
       <w:r>
-        <w:t xml:space="preserve">, </w:t>
-      </w:r>
+        <w:t xml:space="preserve">, and </w:t>
+      </w:r>
+      <w:proofErr w:type="spellStart"/>
       <w:r>
         <w:rPr>
           <w:i/>
@@ -4095,33 +5584,7 @@
         </w:rPr>
         <w:t>cat</w:t>
       </w:r>
-      <w:r>
-        <w:t>/</w:t>
-      </w:r>
-      <w:r>
-        <w:t>K</w:t>
-      </w:r>
-      <w:r>
-        <w:rPr>
-          <w:vertAlign w:val="subscript"/>
-        </w:rPr>
-        <w:t>M</w:t>
-      </w:r>
-      <w:r>
-        <w:t xml:space="preserve">, and </w:t>
-      </w:r>
-      <w:r>
-        <w:rPr>
-          <w:i/>
-        </w:rPr>
-        <w:t>k</w:t>
-      </w:r>
-      <w:r>
-        <w:rPr>
-          <w:vertAlign w:val="subscript"/>
-        </w:rPr>
-        <w:t>cat</w:t>
-      </w:r>
+      <w:proofErr w:type="spellEnd"/>
       <w:r>
         <w:t>/</w:t>
       </w:r>
@@ -4218,7 +5681,15 @@
         <w:spacing w:line="480" w:lineRule="auto"/>
       </w:pPr>
       <w:r>
-        <w:t>(A) Docked model of pNPG in the active site of BglB showing established catalytic residues (navy) and a selection of residues mutated (gold). A multiple sequence alignment of the Pfam database’s collection of 1,554 family 1 glycoside hydrolases was made and the sequence logo for (B) selected regions around specific residues discussed in the text and (C) over the entire BglB coding sequence is represented. The height for each amino acid indicates the sequence conservation at that position.</w:t>
+        <w:t xml:space="preserve">(A) Docked model of pNPG in the active site of BglB showing established catalytic residues (navy) and a selection of residues mutated (gold). A multiple sequence alignment of the </w:t>
+      </w:r>
+      <w:proofErr w:type="spellStart"/>
+      <w:r>
+        <w:t>Pfam</w:t>
+      </w:r>
+      <w:proofErr w:type="spellEnd"/>
+      <w:r>
+        <w:t xml:space="preserve"> database’s collection of 1,554 family 1 glycoside hydrolases was made and the sequence logo for (B) selected regions around specific residues discussed in the text and (C) over the entire BglB coding sequence is represented. The height for each amino acid indicates the sequence conservation at that position.</w:t>
       </w:r>
     </w:p>
     <w:p>
@@ -4303,6 +5774,7 @@
       <w:r>
         <w:t xml:space="preserve">The log value corresponding to the relative </w:t>
       </w:r>
+      <w:proofErr w:type="spellStart"/>
       <w:r>
         <w:rPr>
           <w:i/>
@@ -4315,6 +5787,7 @@
         </w:rPr>
         <w:t>cat</w:t>
       </w:r>
+      <w:proofErr w:type="spellEnd"/>
       <w:r>
         <w:t>/</w:t>
       </w:r>
@@ -4330,6 +5803,7 @@
       <w:r>
         <w:t xml:space="preserve"> (A), </w:t>
       </w:r>
+      <w:proofErr w:type="spellStart"/>
       <w:r>
         <w:rPr>
           <w:i/>
@@ -4342,6 +5816,7 @@
         </w:rPr>
         <w:t>cat</w:t>
       </w:r>
+      <w:proofErr w:type="spellEnd"/>
       <w:r>
         <w:t xml:space="preserve"> (B), and 1/</w:t>
       </w:r>
@@ -4357,6 +5832,7 @@
       <w:r>
         <w:t xml:space="preserve"> (C) for each mutant’s experimentally-determined kinetic constants (equivalent to the values depicted in Figure 2) are shown on the x axis and machine learning predictions ± standard deviation are shown on the y axis. The standard deviation was calculated based on the prediction by 1000-fold cross validation for each point. All values are normalized relative to wild type BglB and are in log scale. Inset histograms display the distribution of experimentally-determined values in the data set (90, 80 and 80 samples for </w:t>
       </w:r>
+      <w:proofErr w:type="spellStart"/>
       <w:r>
         <w:rPr>
           <w:i/>
@@ -4369,6 +5845,7 @@
         </w:rPr>
         <w:t>cat</w:t>
       </w:r>
+      <w:proofErr w:type="spellEnd"/>
       <w:r>
         <w:t>/</w:t>
       </w:r>
@@ -4384,6 +5861,7 @@
       <w:r>
         <w:t xml:space="preserve">, </w:t>
       </w:r>
+      <w:proofErr w:type="spellStart"/>
       <w:r>
         <w:rPr>
           <w:i/>
@@ -4396,6 +5874,7 @@
         </w:rPr>
         <w:t>cat</w:t>
       </w:r>
+      <w:proofErr w:type="spellEnd"/>
       <w:r>
         <w:t xml:space="preserve">, and </w:t>
       </w:r>
@@ -4447,6 +5926,7 @@
                 <w:b/>
               </w:rPr>
             </w:pPr>
+            <w:proofErr w:type="spellStart"/>
             <w:r>
               <w:rPr>
                 <w:b/>
@@ -4462,6 +5942,7 @@
               </w:rPr>
               <w:t>cat</w:t>
             </w:r>
+            <w:proofErr w:type="spellEnd"/>
             <w:r>
               <w:rPr>
                 <w:b/>
@@ -4488,6 +5969,7 @@
                 <w:b/>
               </w:rPr>
             </w:pPr>
+            <w:proofErr w:type="spellStart"/>
             <w:r>
               <w:rPr>
                 <w:b/>
@@ -4503,6 +5985,7 @@
               </w:rPr>
               <w:t>cat</w:t>
             </w:r>
+            <w:proofErr w:type="spellEnd"/>
           </w:p>
         </w:tc>
         <w:tc>
@@ -4877,7 +6360,15 @@
           </w:tcPr>
           <w:p>
             <w:r>
-              <w:t xml:space="preserve">Hydrogen bonding energy of E164 </w:t>
+              <w:t xml:space="preserve">Hydrogen bonding energy of </w:t>
+            </w:r>
+            <w:proofErr w:type="spellStart"/>
+            <w:r>
+              <w:t>E164</w:t>
+            </w:r>
+            <w:proofErr w:type="spellEnd"/>
+            <w:r>
+              <w:t xml:space="preserve"> </w:t>
             </w:r>
           </w:p>
         </w:tc>
@@ -4956,9 +6447,19 @@
             <w:tcW w:w="3780" w:type="dxa"/>
           </w:tcPr>
           <w:p>
-            <w:r>
-              <w:t>Lennard-Jones repulsion of Y295</w:t>
-            </w:r>
+            <w:proofErr w:type="spellStart"/>
+            <w:r>
+              <w:t>Lennard</w:t>
+            </w:r>
+            <w:proofErr w:type="spellEnd"/>
+            <w:r>
+              <w:t xml:space="preserve">-Jones repulsion of </w:t>
+            </w:r>
+            <w:proofErr w:type="spellStart"/>
+            <w:r>
+              <w:t>Y295</w:t>
+            </w:r>
+            <w:proofErr w:type="spellEnd"/>
           </w:p>
         </w:tc>
         <w:tc>
@@ -5277,8 +6778,13 @@
           </w:tcPr>
           <w:p>
             <w:r>
-              <w:t>Hydrogen bonding energy of Y295</w:t>
-            </w:r>
+              <w:t xml:space="preserve">Hydrogen bonding energy of </w:t>
+            </w:r>
+            <w:proofErr w:type="spellStart"/>
+            <w:r>
+              <w:t>Y295</w:t>
+            </w:r>
+            <w:proofErr w:type="spellEnd"/>
           </w:p>
         </w:tc>
         <w:tc>
@@ -5357,8 +6863,13 @@
           </w:tcPr>
           <w:p>
             <w:r>
-              <w:t>Packing with pNPG around E353</w:t>
-            </w:r>
+              <w:t xml:space="preserve">Packing with pNPG around </w:t>
+            </w:r>
+            <w:proofErr w:type="spellStart"/>
+            <w:r>
+              <w:t>E353</w:t>
+            </w:r>
+            <w:proofErr w:type="spellEnd"/>
           </w:p>
         </w:tc>
         <w:tc>
@@ -5596,9 +7107,19 @@
             <w:tcW w:w="3780" w:type="dxa"/>
           </w:tcPr>
           <w:p>
-            <w:r>
-              <w:t>Lennard-Jones repulsion around E353</w:t>
-            </w:r>
+            <w:proofErr w:type="spellStart"/>
+            <w:r>
+              <w:t>Lennard</w:t>
+            </w:r>
+            <w:proofErr w:type="spellEnd"/>
+            <w:r>
+              <w:t xml:space="preserve">-Jones repulsion around </w:t>
+            </w:r>
+            <w:proofErr w:type="spellStart"/>
+            <w:r>
+              <w:t>E353</w:t>
+            </w:r>
+            <w:proofErr w:type="spellEnd"/>
           </w:p>
         </w:tc>
         <w:tc>
@@ -5757,7 +7278,15 @@
           </w:tcPr>
           <w:p>
             <w:r>
-              <w:t>Packing around E353 without pNPG</w:t>
+              <w:t xml:space="preserve">Packing around </w:t>
+            </w:r>
+            <w:proofErr w:type="spellStart"/>
+            <w:r>
+              <w:t>E353</w:t>
+            </w:r>
+            <w:proofErr w:type="spellEnd"/>
+            <w:r>
+              <w:t xml:space="preserve"> without pNPG</w:t>
             </w:r>
           </w:p>
         </w:tc>
@@ -5837,7 +7366,15 @@
           </w:tcPr>
           <w:p>
             <w:r>
-              <w:t>Packing around E164 without pNPG</w:t>
+              <w:t xml:space="preserve">Packing around </w:t>
+            </w:r>
+            <w:proofErr w:type="spellStart"/>
+            <w:r>
+              <w:t>E164</w:t>
+            </w:r>
+            <w:proofErr w:type="spellEnd"/>
+            <w:r>
+              <w:t xml:space="preserve"> without pNPG</w:t>
             </w:r>
           </w:p>
         </w:tc>
@@ -5917,7 +7454,15 @@
           </w:tcPr>
           <w:p>
             <w:r>
-              <w:t>Packing around Y295 without pNPG</w:t>
+              <w:t xml:space="preserve">Packing around </w:t>
+            </w:r>
+            <w:proofErr w:type="spellStart"/>
+            <w:r>
+              <w:t>Y295</w:t>
+            </w:r>
+            <w:proofErr w:type="spellEnd"/>
+            <w:r>
+              <w:t xml:space="preserve"> without pNPG</w:t>
             </w:r>
           </w:p>
         </w:tc>
@@ -5996,9 +7541,19 @@
             <w:tcW w:w="3780" w:type="dxa"/>
           </w:tcPr>
           <w:p>
-            <w:r>
-              <w:t>Lennard-Jones repulsion of E164</w:t>
-            </w:r>
+            <w:proofErr w:type="spellStart"/>
+            <w:r>
+              <w:t>Lennard</w:t>
+            </w:r>
+            <w:proofErr w:type="spellEnd"/>
+            <w:r>
+              <w:t xml:space="preserve">-Jones repulsion of </w:t>
+            </w:r>
+            <w:proofErr w:type="spellStart"/>
+            <w:r>
+              <w:t>E164</w:t>
+            </w:r>
+            <w:proofErr w:type="spellEnd"/>
           </w:p>
         </w:tc>
         <w:tc>
@@ -6055,6 +7610,7 @@
       <w:r>
         <w:t xml:space="preserve">For each mutant, 10 out of 100 models were selected based on the lowest total system energy. Fifty-nine structural features were calculated for the selected models and the most informative features were selected based on a constrained regularization technique (elastic net with bagging; see Methods). The table contains features that have been assigned non-zero weights during training (9 for </w:t>
       </w:r>
+      <w:proofErr w:type="spellStart"/>
       <w:r>
         <w:rPr>
           <w:i/>
@@ -6067,6 +7623,7 @@
         </w:rPr>
         <w:t>cat</w:t>
       </w:r>
+      <w:proofErr w:type="spellEnd"/>
       <w:r>
         <w:t>/</w:t>
       </w:r>
@@ -6082,6 +7639,7 @@
       <w:r>
         <w:t xml:space="preserve">, 8 for </w:t>
       </w:r>
+      <w:proofErr w:type="spellStart"/>
       <w:r>
         <w:rPr>
           <w:i/>
@@ -6094,6 +7652,7 @@
         </w:rPr>
         <w:t>cat</w:t>
       </w:r>
+      <w:proofErr w:type="spellEnd"/>
       <w:r>
         <w:t xml:space="preserve">, 10 for </w:t>
       </w:r>
@@ -6109,16 +7668,8 @@
       <w:r>
         <w:t xml:space="preserve">). The relative contribution of each feature in determining the kinetic constant is given as a normalized weight (columns 1-3). Column 4 provides a description of each feature, and columns 5 and 6 show the range of observed values in the training dataset. The full feature table is available in Supplemental Table </w:t>
       </w:r>
-      <w:commentRangeStart w:id="1"/>
-      <w:r>
-        <w:t>X</w:t>
-      </w:r>
-      <w:commentRangeEnd w:id="1"/>
-      <w:r>
-        <w:rPr>
-          <w:rStyle w:val="CommentReference"/>
-        </w:rPr>
-        <w:commentReference w:id="1"/>
+      <w:r>
+        <w:t>2</w:t>
       </w:r>
       <w:r>
         <w:t>.</w:t>
@@ -6905,7 +8456,15 @@
           <w:noProof/>
         </w:rPr>
         <w:tab/>
-        <w:t xml:space="preserve">Sunden, F.; Peck, A.; Salzman, J.; Ressl, S.; Herschlag, D.; Kuriyan, J., Extensive site-directed mutagenesis reveals interconnected functional units in the Alkaline Phosphatase active site. In </w:t>
+        <w:t>Sunden, F.; Peck, A.; Salzman, J.; Ressl, S.; Herschlag, D.; Kuriyan, J., Extensive site-directed mutagenesis reveals in</w:t>
+      </w:r>
+      <w:bookmarkStart w:id="0" w:name="_GoBack"/>
+      <w:bookmarkEnd w:id="0"/>
+      <w:r>
+        <w:rPr>
+          <w:noProof/>
+        </w:rPr>
+        <w:t xml:space="preserve">terconnected functional units in the Alkaline Phosphatase active site. In </w:t>
       </w:r>
       <w:r>
         <w:rPr>
@@ -7027,27 +8586,6 @@
     </w:sectPr>
   </w:body>
 </w:document>
-</file>
-
-<file path=word/comments.xml><?xml version="1.0" encoding="utf-8"?>
-<w:comments xmlns:wpc="http://schemas.microsoft.com/office/word/2010/wordprocessingCanvas" xmlns:mo="http://schemas.microsoft.com/office/mac/office/2008/main" xmlns:mc="http://schemas.openxmlformats.org/markup-compatibility/2006" xmlns:mv="urn:schemas-microsoft-com:mac:vml" xmlns:o="urn:schemas-microsoft-com:office:office" xmlns:r="http://schemas.openxmlformats.org/officeDocument/2006/relationships" xmlns:m="http://schemas.openxmlformats.org/officeDocument/2006/math" xmlns:v="urn:schemas-microsoft-com:vml" xmlns:wp14="http://schemas.microsoft.com/office/word/2010/wordprocessingDrawing" xmlns:wp="http://schemas.openxmlformats.org/drawingml/2006/wordprocessingDrawing" xmlns:w10="urn:schemas-microsoft-com:office:word" xmlns:w="http://schemas.openxmlformats.org/wordprocessingml/2006/main" xmlns:w14="http://schemas.microsoft.com/office/word/2010/wordml" xmlns:wpg="http://schemas.microsoft.com/office/word/2010/wordprocessingGroup" xmlns:wpi="http://schemas.microsoft.com/office/word/2010/wordprocessingInk" xmlns:wne="http://schemas.microsoft.com/office/word/2006/wordml" xmlns:wps="http://schemas.microsoft.com/office/word/2010/wordprocessingShape" mc:Ignorable="w14 wp14">
-  <w:comment w:id="1" w:author="Justin Siegel" w:date="2015-05-11T22:14:00Z" w:initials="JS">
-    <w:p>
-      <w:pPr>
-        <w:pStyle w:val="CommentText"/>
-      </w:pPr>
-      <w:r>
-        <w:rPr>
-          <w:rStyle w:val="CommentReference"/>
-        </w:rPr>
-        <w:annotationRef/>
-      </w:r>
-      <w:r>
-        <w:t>???</w:t>
-      </w:r>
-    </w:p>
-  </w:comment>
-</w:comments>
 </file>
 
 <file path=word/styles.xml><?xml version="1.0" encoding="utf-8"?>

</xml_diff>